<commit_message>
Inclusão dos Documentos de GPR
</commit_message>
<xml_diff>
--- a/Raiz/Projeto/Garantia da Qualidade/GQA - Documento de Integrantes.docx
+++ b/Raiz/Projeto/Garantia da Qualidade/GQA - Documento de Integrantes.docx
@@ -1,6 +1,6 @@
 
 <file path=word/document.xml><?xml version="1.0" encoding="utf-8"?>
-<w:document xmlns:wpc="http://schemas.microsoft.com/office/word/2010/wordprocessingCanvas" xmlns:mc="http://schemas.openxmlformats.org/markup-compatibility/2006" xmlns:o="urn:schemas-microsoft-com:office:office" xmlns:r="http://schemas.openxmlformats.org/officeDocument/2006/relationships" xmlns:m="http://schemas.openxmlformats.org/officeDocument/2006/math" xmlns:v="urn:schemas-microsoft-com:vml" xmlns:wp14="http://schemas.microsoft.com/office/word/2010/wordprocessingDrawing" xmlns:wp="http://schemas.openxmlformats.org/drawingml/2006/wordprocessingDrawing" xmlns:w10="urn:schemas-microsoft-com:office:word" xmlns:w="http://schemas.openxmlformats.org/wordprocessingml/2006/main" xmlns:w14="http://schemas.microsoft.com/office/word/2010/wordml" xmlns:w15="http://schemas.microsoft.com/office/word/2012/wordml" xmlns:wpg="http://schemas.microsoft.com/office/word/2010/wordprocessingGroup" xmlns:wpi="http://schemas.microsoft.com/office/word/2010/wordprocessingInk" xmlns:wne="http://schemas.microsoft.com/office/word/2006/wordml" xmlns:wps="http://schemas.microsoft.com/office/word/2010/wordprocessingShape" mc:Ignorable="w14 w15 wp14">
+<w:document xmlns:wpc="http://schemas.microsoft.com/office/word/2010/wordprocessingCanvas" xmlns:mo="http://schemas.microsoft.com/office/mac/office/2008/main" xmlns:mc="http://schemas.openxmlformats.org/markup-compatibility/2006" xmlns:mv="urn:schemas-microsoft-com:mac:vml" xmlns:o="urn:schemas-microsoft-com:office:office" xmlns:r="http://schemas.openxmlformats.org/officeDocument/2006/relationships" xmlns:m="http://schemas.openxmlformats.org/officeDocument/2006/math" xmlns:v="urn:schemas-microsoft-com:vml" xmlns:wp14="http://schemas.microsoft.com/office/word/2010/wordprocessingDrawing" xmlns:wp="http://schemas.openxmlformats.org/drawingml/2006/wordprocessingDrawing" xmlns:w10="urn:schemas-microsoft-com:office:word" xmlns:w="http://schemas.openxmlformats.org/wordprocessingml/2006/main" xmlns:w14="http://schemas.microsoft.com/office/word/2010/wordml" xmlns:wpg="http://schemas.microsoft.com/office/word/2010/wordprocessingGroup" xmlns:wpi="http://schemas.microsoft.com/office/word/2010/wordprocessingInk" xmlns:wne="http://schemas.microsoft.com/office/word/2006/wordml" xmlns:wps="http://schemas.microsoft.com/office/word/2010/wordprocessingShape" mc:Ignorable="w14 wp14">
   <w:background w:color="FFFFFF"/>
   <w:body>
     <w:p>
@@ -31,8 +31,6 @@
         </w:rPr>
         <w:t>Sistema de Atendimento ao Cidadão(SAC)</w:t>
       </w:r>
-      <w:bookmarkStart w:id="0" w:name="_GoBack"/>
-      <w:bookmarkEnd w:id="0"/>
     </w:p>
     <w:p>
       <w:pPr>
@@ -112,8 +110,8 @@
     <w:p/>
     <w:p/>
     <w:p>
-      <w:bookmarkStart w:id="1" w:name="_gjdgxs" w:colFirst="0" w:colLast="0"/>
-      <w:bookmarkEnd w:id="1"/>
+      <w:bookmarkStart w:id="0" w:name="_gjdgxs" w:colFirst="0" w:colLast="0"/>
+      <w:bookmarkEnd w:id="0"/>
     </w:p>
     <w:p>
       <w:r>
@@ -404,7 +402,7 @@
           </w:tcPr>
           <w:p>
             <w:r>
-              <w:t>Maria das Dores</w:t>
+              <w:t>Miguel Pereira Rocha</w:t>
             </w:r>
           </w:p>
         </w:tc>
@@ -414,7 +412,7 @@
           </w:tcPr>
           <w:p>
             <w:r>
-              <w:t>Graduação em Engenharia da Computação</w:t>
+              <w:t>Graduação em Engenharia de Software</w:t>
             </w:r>
           </w:p>
         </w:tc>
@@ -424,7 +422,7 @@
           </w:tcPr>
           <w:p>
             <w:r>
-              <w:t>Inexperiente</w:t>
+              <w:t>Experiência de 5 anos na área de desenvolvimento</w:t>
             </w:r>
           </w:p>
         </w:tc>
@@ -432,11 +430,7 @@
           <w:tcPr>
             <w:tcW w:w="2586" w:type="dxa"/>
           </w:tcPr>
-          <w:p>
-            <w:r>
-              <w:t>Ainda não concluído o curso de graduação. Está no primeiro período</w:t>
-            </w:r>
-          </w:p>
+          <w:p/>
         </w:tc>
       </w:tr>
       <w:tr>
@@ -449,10 +443,7 @@
           </w:tcPr>
           <w:p>
             <w:r>
-              <w:t>Gabr</w:t>
-            </w:r>
-            <w:r>
-              <w:t>iel Nuñez</w:t>
+              <w:t>Maria das Dores</w:t>
             </w:r>
           </w:p>
         </w:tc>
@@ -462,7 +453,7 @@
           </w:tcPr>
           <w:p>
             <w:r>
-              <w:t>Graduação em Engenharia de Software</w:t>
+              <w:t>Graduação em Engenharia da Computação</w:t>
             </w:r>
           </w:p>
         </w:tc>
@@ -472,7 +463,7 @@
           </w:tcPr>
           <w:p>
             <w:r>
-              <w:t>Experiência em gerencia de projeto e de requisitos</w:t>
+              <w:t>Inexperiente</w:t>
             </w:r>
           </w:p>
         </w:tc>
@@ -482,7 +473,7 @@
           </w:tcPr>
           <w:p>
             <w:r>
-              <w:t>Conhecimento na gerência de equipe</w:t>
+              <w:t>Ainda não concluído o curso de graduação. Está no primeiro período</w:t>
             </w:r>
           </w:p>
         </w:tc>
@@ -497,8 +488,13 @@
           </w:tcPr>
           <w:p>
             <w:r>
-              <w:t>João Vitor</w:t>
-            </w:r>
+              <w:t xml:space="preserve">Gabriel </w:t>
+            </w:r>
+            <w:proofErr w:type="spellStart"/>
+            <w:r>
+              <w:t>Nuñez</w:t>
+            </w:r>
+            <w:proofErr w:type="spellEnd"/>
           </w:p>
         </w:tc>
         <w:tc>
@@ -517,7 +513,7 @@
           </w:tcPr>
           <w:p>
             <w:r>
-              <w:t>Experiência em desenvolvimento com a utilização de processo</w:t>
+              <w:t>Experiência em gerencia de projeto e de requisitos</w:t>
             </w:r>
           </w:p>
         </w:tc>
@@ -527,7 +523,7 @@
           </w:tcPr>
           <w:p>
             <w:r>
-              <w:t>Ainda não concluído o curso de graduação. Está no quarto período</w:t>
+              <w:t>Conhecimento na gerência de equipe</w:t>
             </w:r>
           </w:p>
         </w:tc>
@@ -542,7 +538,7 @@
           </w:tcPr>
           <w:p>
             <w:r>
-              <w:t>Mayza Martins</w:t>
+              <w:t>Nicole Cavalcanti Gomes</w:t>
             </w:r>
           </w:p>
         </w:tc>
@@ -570,11 +566,7 @@
           <w:tcPr>
             <w:tcW w:w="2586" w:type="dxa"/>
           </w:tcPr>
-          <w:p>
-            <w:r>
-              <w:t>Ainda não concluído o curso de graduação. Está no segundo período</w:t>
-            </w:r>
-          </w:p>
+          <w:p/>
         </w:tc>
       </w:tr>
       <w:tr>
@@ -587,7 +579,7 @@
           </w:tcPr>
           <w:p>
             <w:r>
-              <w:t>Henrique Miranda</w:t>
+              <w:t>João Vitor</w:t>
             </w:r>
           </w:p>
         </w:tc>
@@ -597,7 +589,7 @@
           </w:tcPr>
           <w:p>
             <w:r>
-              <w:t>Graduação em Sistemas de Informação</w:t>
+              <w:t>Graduação em Engenharia de Software</w:t>
             </w:r>
           </w:p>
         </w:tc>
@@ -607,7 +599,7 @@
           </w:tcPr>
           <w:p>
             <w:r>
-              <w:t>Experiência na área, já atuou 4 anos no mercado</w:t>
+              <w:t>Experiência em desenvolvimento com a utilização de processo</w:t>
             </w:r>
           </w:p>
         </w:tc>
@@ -617,7 +609,7 @@
           </w:tcPr>
           <w:p>
             <w:r>
-              <w:t>Possui experiência e conhecimento na área de banco de dados</w:t>
+              <w:t>Ainda não concluído o curso de graduação. Está no quarto período</w:t>
             </w:r>
           </w:p>
         </w:tc>
@@ -631,8 +623,13 @@
             <w:tcW w:w="2459" w:type="dxa"/>
           </w:tcPr>
           <w:p>
-            <w:r>
-              <w:t>José Maria</w:t>
+            <w:proofErr w:type="spellStart"/>
+            <w:r>
+              <w:t>Mayza</w:t>
+            </w:r>
+            <w:proofErr w:type="spellEnd"/>
+            <w:r>
+              <w:t xml:space="preserve"> Martins</w:t>
             </w:r>
           </w:p>
         </w:tc>
@@ -642,7 +639,7 @@
           </w:tcPr>
           <w:p>
             <w:r>
-              <w:t>Graduação em Sistemas de Informação</w:t>
+              <w:t>Graduação em Engenharia de Software</w:t>
             </w:r>
           </w:p>
         </w:tc>
@@ -662,7 +659,7 @@
           </w:tcPr>
           <w:p>
             <w:r>
-              <w:t>Ainda não concluído o curso de graduação. Está no terceiro período</w:t>
+              <w:t>Ainda não concluído o curso de graduação. Está no segundo período</w:t>
             </w:r>
           </w:p>
         </w:tc>
@@ -677,6 +674,133 @@
           </w:tcPr>
           <w:p>
             <w:r>
+              <w:t>Breno Costa Correia</w:t>
+            </w:r>
+          </w:p>
+        </w:tc>
+        <w:tc>
+          <w:tcPr>
+            <w:tcW w:w="2585" w:type="dxa"/>
+          </w:tcPr>
+          <w:p>
+            <w:r>
+              <w:t>Graduação em Engenharia de Software</w:t>
+            </w:r>
+          </w:p>
+        </w:tc>
+        <w:tc>
+          <w:tcPr>
+            <w:tcW w:w="2586" w:type="dxa"/>
+          </w:tcPr>
+          <w:p>
+            <w:r>
+              <w:t>Inexperiente</w:t>
+            </w:r>
+          </w:p>
+        </w:tc>
+        <w:tc>
+          <w:tcPr>
+            <w:tcW w:w="2586" w:type="dxa"/>
+          </w:tcPr>
+          <w:p/>
+        </w:tc>
+      </w:tr>
+      <w:tr>
+        <w:trPr>
+          <w:trHeight w:val="400"/>
+        </w:trPr>
+        <w:tc>
+          <w:tcPr>
+            <w:tcW w:w="2459" w:type="dxa"/>
+          </w:tcPr>
+          <w:p>
+            <w:r>
+              <w:t>Samuel Cunha Alves</w:t>
+            </w:r>
+          </w:p>
+        </w:tc>
+        <w:tc>
+          <w:tcPr>
+            <w:tcW w:w="2585" w:type="dxa"/>
+          </w:tcPr>
+          <w:p>
+            <w:r>
+              <w:t>Graduação em Sistemas de Informação</w:t>
+            </w:r>
+          </w:p>
+        </w:tc>
+        <w:tc>
+          <w:tcPr>
+            <w:tcW w:w="2586" w:type="dxa"/>
+          </w:tcPr>
+          <w:p>
+            <w:r>
+              <w:t>Experiência na área, já atuou 4 anos no mercado</w:t>
+            </w:r>
+          </w:p>
+        </w:tc>
+        <w:tc>
+          <w:tcPr>
+            <w:tcW w:w="2586" w:type="dxa"/>
+          </w:tcPr>
+          <w:p>
+            <w:r>
+              <w:t>Possui experiência e conhecimento na área de banco de dados</w:t>
+            </w:r>
+          </w:p>
+        </w:tc>
+      </w:tr>
+      <w:tr>
+        <w:trPr>
+          <w:trHeight w:val="400"/>
+        </w:trPr>
+        <w:tc>
+          <w:tcPr>
+            <w:tcW w:w="2459" w:type="dxa"/>
+          </w:tcPr>
+          <w:p>
+            <w:r>
+              <w:t>José Maria</w:t>
+            </w:r>
+          </w:p>
+        </w:tc>
+        <w:tc>
+          <w:tcPr>
+            <w:tcW w:w="2585" w:type="dxa"/>
+          </w:tcPr>
+          <w:p>
+            <w:r>
+              <w:t>Graduação em Sistemas de Informação</w:t>
+            </w:r>
+          </w:p>
+        </w:tc>
+        <w:tc>
+          <w:tcPr>
+            <w:tcW w:w="2586" w:type="dxa"/>
+          </w:tcPr>
+          <w:p>
+            <w:r>
+              <w:t>Inexperiente</w:t>
+            </w:r>
+          </w:p>
+        </w:tc>
+        <w:tc>
+          <w:tcPr>
+            <w:tcW w:w="2586" w:type="dxa"/>
+          </w:tcPr>
+          <w:p/>
+        </w:tc>
+      </w:tr>
+      <w:tr>
+        <w:trPr>
+          <w:trHeight w:val="400"/>
+        </w:trPr>
+        <w:tc>
+          <w:tcPr>
+            <w:tcW w:w="2459" w:type="dxa"/>
+          </w:tcPr>
+          <w:p>
+            <w:r>
               <w:t>Amanda Oliveira</w:t>
             </w:r>
           </w:p>
@@ -687,10 +811,7 @@
           </w:tcPr>
           <w:p>
             <w:r>
-              <w:t>Gra</w:t>
-            </w:r>
-            <w:r>
-              <w:t>duação em Ciências da Computação</w:t>
+              <w:t>Graduação em Ciências da Computação</w:t>
             </w:r>
           </w:p>
         </w:tc>
@@ -733,6 +854,7 @@
         <w:jc w:val="both"/>
       </w:pPr>
       <w:r>
+        <w:lastRenderedPageBreak/>
         <w:t xml:space="preserve">Analista de Qualidade: </w:t>
       </w:r>
     </w:p>
@@ -802,10 +924,7 @@
         <w:jc w:val="both"/>
       </w:pPr>
       <w:r>
-        <w:t xml:space="preserve">Engenheiro </w:t>
-      </w:r>
-      <w:r>
-        <w:t>de Requisitos:</w:t>
+        <w:t>Engenheiro de Requisitos:</w:t>
       </w:r>
     </w:p>
     <w:p>
@@ -819,7 +938,6 @@
         <w:jc w:val="both"/>
       </w:pPr>
       <w:r>
-        <w:lastRenderedPageBreak/>
         <w:t>Curso da área em andamento ou concluído</w:t>
       </w:r>
     </w:p>
@@ -834,7 +952,15 @@
         <w:jc w:val="both"/>
       </w:pPr>
       <w:r>
-        <w:t>Conhecer e saber aplicar, efetivamente, todas as técnicas de elicitação de requisitos</w:t>
+        <w:t xml:space="preserve">Conhecer e saber aplicar, efetivamente, todas as técnicas de </w:t>
+      </w:r>
+      <w:proofErr w:type="spellStart"/>
+      <w:r>
+        <w:t>elicitação</w:t>
+      </w:r>
+      <w:proofErr w:type="spellEnd"/>
+      <w:r>
+        <w:t xml:space="preserve"> de requisitos</w:t>
       </w:r>
     </w:p>
     <w:p>
@@ -862,8 +988,13 @@
         <w:jc w:val="both"/>
       </w:pPr>
       <w:r>
-        <w:t>Saber julgar um requisito de acordo com as necessidades dos stakeholders</w:t>
-      </w:r>
+        <w:t xml:space="preserve">Saber julgar um requisito de acordo com as necessidades dos </w:t>
+      </w:r>
+      <w:proofErr w:type="spellStart"/>
+      <w:r>
+        <w:t>stakeholders</w:t>
+      </w:r>
+      <w:proofErr w:type="spellEnd"/>
     </w:p>
     <w:p>
       <w:pPr>
@@ -931,10 +1062,80 @@
         <w:jc w:val="both"/>
       </w:pPr>
       <w:r>
-        <w:t xml:space="preserve">Curso da área em </w:t>
-      </w:r>
-      <w:r>
-        <w:t>andamento ou concluído</w:t>
+        <w:t>Curso superior na área</w:t>
+      </w:r>
+    </w:p>
+    <w:p>
+      <w:pPr>
+        <w:contextualSpacing/>
+        <w:jc w:val="both"/>
+      </w:pPr>
+    </w:p>
+    <w:p>
+      <w:pPr>
+        <w:contextualSpacing/>
+        <w:jc w:val="both"/>
+      </w:pPr>
+      <w:r>
+        <w:t>Programador Chefe:</w:t>
+      </w:r>
+    </w:p>
+    <w:p>
+      <w:pPr>
+        <w:numPr>
+          <w:ilvl w:val="0"/>
+          <w:numId w:val="1"/>
+        </w:numPr>
+        <w:ind w:hanging="360"/>
+        <w:contextualSpacing/>
+        <w:jc w:val="both"/>
+      </w:pPr>
+      <w:r>
+        <w:t>Conhecimento sobre a construção e desenvolvimento de um software</w:t>
+      </w:r>
+    </w:p>
+    <w:p>
+      <w:pPr>
+        <w:numPr>
+          <w:ilvl w:val="0"/>
+          <w:numId w:val="1"/>
+        </w:numPr>
+        <w:ind w:hanging="360"/>
+        <w:contextualSpacing/>
+        <w:jc w:val="both"/>
+      </w:pPr>
+      <w:r>
+        <w:t>Experiência em coordenação e liderança de equipes</w:t>
+      </w:r>
+    </w:p>
+    <w:p>
+      <w:pPr>
+        <w:numPr>
+          <w:ilvl w:val="0"/>
+          <w:numId w:val="1"/>
+        </w:numPr>
+        <w:ind w:hanging="360"/>
+        <w:contextualSpacing/>
+        <w:jc w:val="both"/>
+      </w:pPr>
+      <w:r>
+        <w:t>Experiência em gerencia de programação</w:t>
+      </w:r>
+      <w:bookmarkStart w:id="1" w:name="_GoBack"/>
+      <w:bookmarkEnd w:id="1"/>
+    </w:p>
+    <w:p>
+      <w:pPr>
+        <w:numPr>
+          <w:ilvl w:val="0"/>
+          <w:numId w:val="1"/>
+        </w:numPr>
+        <w:ind w:hanging="360"/>
+        <w:contextualSpacing/>
+        <w:jc w:val="both"/>
+      </w:pPr>
+      <w:r>
+        <w:t>Curso superior na área</w:t>
       </w:r>
     </w:p>
     <w:p>
@@ -975,7 +1176,15 @@
         <w:jc w:val="both"/>
       </w:pPr>
       <w:r>
-        <w:t>Conhecimentos avançados de manejamento de repositórios</w:t>
+        <w:t xml:space="preserve">Conhecimentos avançados de </w:t>
+      </w:r>
+      <w:proofErr w:type="spellStart"/>
+      <w:r>
+        <w:t>manejamento</w:t>
+      </w:r>
+      <w:proofErr w:type="spellEnd"/>
+      <w:r>
+        <w:t xml:space="preserve"> de repositórios</w:t>
       </w:r>
     </w:p>
     <w:p>
@@ -1030,10 +1239,7 @@
         <w:jc w:val="both"/>
       </w:pPr>
       <w:r>
-        <w:t>Saber identificar inconsistências entre os planos</w:t>
-      </w:r>
-      <w:r>
-        <w:t xml:space="preserve"> de trabalho e os produtos gerados </w:t>
+        <w:t xml:space="preserve">Saber identificar inconsistências entre os planos de trabalho e os produtos gerados </w:t>
       </w:r>
     </w:p>
     <w:p>
@@ -1074,15 +1280,7 @@
           <w:sz w:val="24"/>
           <w:szCs w:val="24"/>
         </w:rPr>
-        <w:t>Quantidade de Vagas di</w:t>
-      </w:r>
-      <w:r>
-        <w:rPr>
-          <w:b/>
-          <w:sz w:val="24"/>
-          <w:szCs w:val="24"/>
-        </w:rPr>
-        <w:t>sponíveis para cada área</w:t>
+        <w:t>Quantidade de Vagas disponíveis para cada área</w:t>
       </w:r>
     </w:p>
     <w:p/>
@@ -1191,7 +1389,7 @@
                 <w:sz w:val="24"/>
                 <w:szCs w:val="24"/>
               </w:rPr>
-              <w:t>2</w:t>
+              <w:t>3</w:t>
             </w:r>
           </w:p>
         </w:tc>
@@ -1202,11 +1400,54 @@
             <w:tcW w:w="4247" w:type="dxa"/>
           </w:tcPr>
           <w:p>
-            <w:r>
-              <w:rPr>
-                <w:sz w:val="24"/>
-                <w:szCs w:val="24"/>
-              </w:rPr>
+            <w:pPr>
+              <w:rPr>
+                <w:sz w:val="24"/>
+                <w:szCs w:val="24"/>
+              </w:rPr>
+            </w:pPr>
+            <w:r>
+              <w:rPr>
+                <w:sz w:val="24"/>
+                <w:szCs w:val="24"/>
+              </w:rPr>
+              <w:t>Programador Chefe</w:t>
+            </w:r>
+          </w:p>
+        </w:tc>
+        <w:tc>
+          <w:tcPr>
+            <w:tcW w:w="4247" w:type="dxa"/>
+          </w:tcPr>
+          <w:p>
+            <w:pPr>
+              <w:rPr>
+                <w:sz w:val="24"/>
+                <w:szCs w:val="24"/>
+              </w:rPr>
+            </w:pPr>
+            <w:r>
+              <w:rPr>
+                <w:sz w:val="24"/>
+                <w:szCs w:val="24"/>
+              </w:rPr>
+              <w:t>1</w:t>
+            </w:r>
+          </w:p>
+        </w:tc>
+      </w:tr>
+      <w:tr>
+        <w:tc>
+          <w:tcPr>
+            <w:tcW w:w="4247" w:type="dxa"/>
+          </w:tcPr>
+          <w:p>
+            <w:r>
+              <w:rPr>
+                <w:sz w:val="24"/>
+                <w:szCs w:val="24"/>
+              </w:rPr>
+              <w:lastRenderedPageBreak/>
               <w:t>Gerente de Configuração</w:t>
             </w:r>
           </w:p>
@@ -1295,6 +1536,12 @@
             <w:tcW w:w="4247" w:type="dxa"/>
           </w:tcPr>
           <w:p>
+            <w:pPr>
+              <w:rPr>
+                <w:sz w:val="24"/>
+                <w:szCs w:val="24"/>
+              </w:rPr>
+            </w:pPr>
             <w:r>
               <w:rPr>
                 <w:sz w:val="24"/>
@@ -1309,6 +1556,12 @@
             <w:tcW w:w="4247" w:type="dxa"/>
           </w:tcPr>
           <w:p>
+            <w:pPr>
+              <w:rPr>
+                <w:sz w:val="24"/>
+                <w:szCs w:val="24"/>
+              </w:rPr>
+            </w:pPr>
             <w:r>
               <w:rPr>
                 <w:sz w:val="24"/>
@@ -1325,6 +1578,12 @@
             <w:tcW w:w="4247" w:type="dxa"/>
           </w:tcPr>
           <w:p>
+            <w:pPr>
+              <w:rPr>
+                <w:sz w:val="24"/>
+                <w:szCs w:val="24"/>
+              </w:rPr>
+            </w:pPr>
             <w:r>
               <w:rPr>
                 <w:sz w:val="24"/>
@@ -1339,6 +1598,12 @@
             <w:tcW w:w="4247" w:type="dxa"/>
           </w:tcPr>
           <w:p>
+            <w:pPr>
+              <w:rPr>
+                <w:sz w:val="24"/>
+                <w:szCs w:val="24"/>
+              </w:rPr>
+            </w:pPr>
             <w:r>
               <w:rPr>
                 <w:sz w:val="24"/>
@@ -1355,12 +1620,34 @@
             <w:tcW w:w="4247" w:type="dxa"/>
           </w:tcPr>
           <w:p>
-            <w:r>
-              <w:rPr>
-                <w:sz w:val="24"/>
-                <w:szCs w:val="24"/>
-              </w:rPr>
-              <w:t>João Vitor (Mayza Martins)</w:t>
+            <w:pPr>
+              <w:rPr>
+                <w:sz w:val="24"/>
+                <w:szCs w:val="24"/>
+              </w:rPr>
+            </w:pPr>
+            <w:r>
+              <w:rPr>
+                <w:sz w:val="24"/>
+                <w:szCs w:val="24"/>
+              </w:rPr>
+              <w:t>João Vitor (</w:t>
+            </w:r>
+            <w:proofErr w:type="spellStart"/>
+            <w:r>
+              <w:rPr>
+                <w:sz w:val="24"/>
+                <w:szCs w:val="24"/>
+              </w:rPr>
+              <w:t>Mayza</w:t>
+            </w:r>
+            <w:proofErr w:type="spellEnd"/>
+            <w:r>
+              <w:rPr>
+                <w:sz w:val="24"/>
+                <w:szCs w:val="24"/>
+              </w:rPr>
+              <w:t xml:space="preserve"> Martins)</w:t>
             </w:r>
           </w:p>
         </w:tc>
@@ -1369,6 +1656,12 @@
             <w:tcW w:w="4247" w:type="dxa"/>
           </w:tcPr>
           <w:p>
+            <w:pPr>
+              <w:rPr>
+                <w:sz w:val="24"/>
+                <w:szCs w:val="24"/>
+              </w:rPr>
+            </w:pPr>
             <w:r>
               <w:rPr>
                 <w:sz w:val="24"/>
@@ -1385,6 +1678,12 @@
             <w:tcW w:w="4247" w:type="dxa"/>
           </w:tcPr>
           <w:p>
+            <w:pPr>
+              <w:rPr>
+                <w:sz w:val="24"/>
+                <w:szCs w:val="24"/>
+              </w:rPr>
+            </w:pPr>
             <w:r>
               <w:rPr>
                 <w:sz w:val="24"/>
@@ -1399,6 +1698,12 @@
             <w:tcW w:w="4247" w:type="dxa"/>
           </w:tcPr>
           <w:p>
+            <w:pPr>
+              <w:rPr>
+                <w:sz w:val="24"/>
+                <w:szCs w:val="24"/>
+              </w:rPr>
+            </w:pPr>
             <w:r>
               <w:rPr>
                 <w:sz w:val="24"/>
@@ -1415,12 +1720,18 @@
             <w:tcW w:w="4247" w:type="dxa"/>
           </w:tcPr>
           <w:p>
-            <w:r>
-              <w:rPr>
-                <w:sz w:val="24"/>
-                <w:szCs w:val="24"/>
-              </w:rPr>
-              <w:t>João Pedro Segurado</w:t>
+            <w:pPr>
+              <w:rPr>
+                <w:sz w:val="24"/>
+                <w:szCs w:val="24"/>
+              </w:rPr>
+            </w:pPr>
+            <w:r>
+              <w:rPr>
+                <w:sz w:val="24"/>
+                <w:szCs w:val="24"/>
+              </w:rPr>
+              <w:t>Miguel Pereira Rocha</w:t>
             </w:r>
           </w:p>
         </w:tc>
@@ -1429,12 +1740,18 @@
             <w:tcW w:w="4247" w:type="dxa"/>
           </w:tcPr>
           <w:p>
-            <w:r>
-              <w:rPr>
-                <w:sz w:val="24"/>
-                <w:szCs w:val="24"/>
-              </w:rPr>
-              <w:t>Equipe Técnica</w:t>
+            <w:pPr>
+              <w:rPr>
+                <w:sz w:val="24"/>
+                <w:szCs w:val="24"/>
+              </w:rPr>
+            </w:pPr>
+            <w:r>
+              <w:rPr>
+                <w:sz w:val="24"/>
+                <w:szCs w:val="24"/>
+              </w:rPr>
+              <w:t>Programador Chefe</w:t>
             </w:r>
           </w:p>
         </w:tc>
@@ -1445,12 +1762,18 @@
             <w:tcW w:w="4247" w:type="dxa"/>
           </w:tcPr>
           <w:p>
-            <w:r>
-              <w:rPr>
-                <w:sz w:val="24"/>
-                <w:szCs w:val="24"/>
-              </w:rPr>
-              <w:t>José Maria</w:t>
+            <w:pPr>
+              <w:rPr>
+                <w:sz w:val="24"/>
+                <w:szCs w:val="24"/>
+              </w:rPr>
+            </w:pPr>
+            <w:r>
+              <w:rPr>
+                <w:sz w:val="24"/>
+                <w:szCs w:val="24"/>
+              </w:rPr>
+              <w:t>Nicole Cavalcanti Gomes</w:t>
             </w:r>
           </w:p>
         </w:tc>
@@ -1459,6 +1782,12 @@
             <w:tcW w:w="4247" w:type="dxa"/>
           </w:tcPr>
           <w:p>
+            <w:pPr>
+              <w:rPr>
+                <w:sz w:val="24"/>
+                <w:szCs w:val="24"/>
+              </w:rPr>
+            </w:pPr>
             <w:r>
               <w:rPr>
                 <w:sz w:val="24"/>
@@ -1475,12 +1804,18 @@
             <w:tcW w:w="4247" w:type="dxa"/>
           </w:tcPr>
           <w:p>
-            <w:r>
-              <w:rPr>
-                <w:sz w:val="24"/>
-                <w:szCs w:val="24"/>
-              </w:rPr>
-              <w:t>Henrique Miranda</w:t>
+            <w:pPr>
+              <w:rPr>
+                <w:sz w:val="24"/>
+                <w:szCs w:val="24"/>
+              </w:rPr>
+            </w:pPr>
+            <w:r>
+              <w:rPr>
+                <w:sz w:val="24"/>
+                <w:szCs w:val="24"/>
+              </w:rPr>
+              <w:t>Breno Costa Correia</w:t>
             </w:r>
           </w:p>
         </w:tc>
@@ -1489,12 +1824,18 @@
             <w:tcW w:w="4247" w:type="dxa"/>
           </w:tcPr>
           <w:p>
-            <w:r>
-              <w:rPr>
-                <w:sz w:val="24"/>
-                <w:szCs w:val="24"/>
-              </w:rPr>
-              <w:t>Gerente de Configuração</w:t>
+            <w:pPr>
+              <w:rPr>
+                <w:sz w:val="24"/>
+                <w:szCs w:val="24"/>
+              </w:rPr>
+            </w:pPr>
+            <w:r>
+              <w:rPr>
+                <w:sz w:val="24"/>
+                <w:szCs w:val="24"/>
+              </w:rPr>
+              <w:t>Equipe Técnica</w:t>
             </w:r>
           </w:p>
         </w:tc>
@@ -1505,12 +1846,18 @@
             <w:tcW w:w="4247" w:type="dxa"/>
           </w:tcPr>
           <w:p>
-            <w:r>
-              <w:rPr>
-                <w:sz w:val="24"/>
-                <w:szCs w:val="24"/>
-              </w:rPr>
-              <w:t>Gabriel Nuñez</w:t>
+            <w:pPr>
+              <w:rPr>
+                <w:sz w:val="24"/>
+                <w:szCs w:val="24"/>
+              </w:rPr>
+            </w:pPr>
+            <w:r>
+              <w:rPr>
+                <w:sz w:val="24"/>
+                <w:szCs w:val="24"/>
+              </w:rPr>
+              <w:t>Davi Araújo Sousa</w:t>
             </w:r>
           </w:p>
         </w:tc>
@@ -1519,6 +1866,105 @@
             <w:tcW w:w="4247" w:type="dxa"/>
           </w:tcPr>
           <w:p>
+            <w:pPr>
+              <w:rPr>
+                <w:sz w:val="24"/>
+                <w:szCs w:val="24"/>
+              </w:rPr>
+            </w:pPr>
+            <w:r>
+              <w:rPr>
+                <w:sz w:val="24"/>
+                <w:szCs w:val="24"/>
+              </w:rPr>
+              <w:t>Equipe Técnica</w:t>
+            </w:r>
+          </w:p>
+        </w:tc>
+      </w:tr>
+      <w:tr>
+        <w:tc>
+          <w:tcPr>
+            <w:tcW w:w="4247" w:type="dxa"/>
+          </w:tcPr>
+          <w:p>
+            <w:pPr>
+              <w:rPr>
+                <w:sz w:val="24"/>
+                <w:szCs w:val="24"/>
+              </w:rPr>
+            </w:pPr>
+            <w:r>
+              <w:rPr>
+                <w:sz w:val="24"/>
+                <w:szCs w:val="24"/>
+              </w:rPr>
+              <w:t>Samuel Cunha Alves</w:t>
+            </w:r>
+          </w:p>
+        </w:tc>
+        <w:tc>
+          <w:tcPr>
+            <w:tcW w:w="4247" w:type="dxa"/>
+          </w:tcPr>
+          <w:p>
+            <w:pPr>
+              <w:rPr>
+                <w:sz w:val="24"/>
+                <w:szCs w:val="24"/>
+              </w:rPr>
+            </w:pPr>
+            <w:r>
+              <w:rPr>
+                <w:sz w:val="24"/>
+                <w:szCs w:val="24"/>
+              </w:rPr>
+              <w:t>Gerente de Configuração</w:t>
+            </w:r>
+          </w:p>
+        </w:tc>
+      </w:tr>
+      <w:tr>
+        <w:tc>
+          <w:tcPr>
+            <w:tcW w:w="4247" w:type="dxa"/>
+          </w:tcPr>
+          <w:p>
+            <w:pPr>
+              <w:rPr>
+                <w:sz w:val="24"/>
+                <w:szCs w:val="24"/>
+              </w:rPr>
+            </w:pPr>
+            <w:r>
+              <w:rPr>
+                <w:sz w:val="24"/>
+                <w:szCs w:val="24"/>
+              </w:rPr>
+              <w:t xml:space="preserve">Gabriel </w:t>
+            </w:r>
+            <w:proofErr w:type="spellStart"/>
+            <w:r>
+              <w:rPr>
+                <w:sz w:val="24"/>
+                <w:szCs w:val="24"/>
+              </w:rPr>
+              <w:t>Nuñez</w:t>
+            </w:r>
+            <w:proofErr w:type="spellEnd"/>
+          </w:p>
+        </w:tc>
+        <w:tc>
+          <w:tcPr>
+            <w:tcW w:w="4247" w:type="dxa"/>
+          </w:tcPr>
+          <w:p>
+            <w:pPr>
+              <w:rPr>
+                <w:sz w:val="24"/>
+                <w:szCs w:val="24"/>
+              </w:rPr>
+            </w:pPr>
             <w:r>
               <w:rPr>
                 <w:sz w:val="24"/>
@@ -1580,7 +2026,16 @@
           </w:tcPr>
           <w:p>
             <w:r>
-              <w:t xml:space="preserve">Mudança de curso, assim a vaga será assumida por Mayza Martins </w:t>
+              <w:t>Irá ocupar outra vaga de emprego</w:t>
+            </w:r>
+            <w:r>
+              <w:t xml:space="preserve">, assim a vaga será assumida por </w:t>
+            </w:r>
+            <w:r>
+              <w:t>Davi Araújo Sousa</w:t>
+            </w:r>
+            <w:r>
+              <w:t xml:space="preserve"> </w:t>
             </w:r>
           </w:p>
         </w:tc>
@@ -1656,8 +2111,8 @@
 </file>
 
 <file path=word/numbering.xml><?xml version="1.0" encoding="utf-8"?>
-<w:numbering xmlns:wpc="http://schemas.microsoft.com/office/word/2010/wordprocessingCanvas" xmlns:mc="http://schemas.openxmlformats.org/markup-compatibility/2006" xmlns:o="urn:schemas-microsoft-com:office:office" xmlns:r="http://schemas.openxmlformats.org/officeDocument/2006/relationships" xmlns:m="http://schemas.openxmlformats.org/officeDocument/2006/math" xmlns:v="urn:schemas-microsoft-com:vml" xmlns:wp14="http://schemas.microsoft.com/office/word/2010/wordprocessingDrawing" xmlns:wp="http://schemas.openxmlformats.org/drawingml/2006/wordprocessingDrawing" xmlns:w10="urn:schemas-microsoft-com:office:word" xmlns:w="http://schemas.openxmlformats.org/wordprocessingml/2006/main" xmlns:w14="http://schemas.microsoft.com/office/word/2010/wordml" xmlns:w15="http://schemas.microsoft.com/office/word/2012/wordml" xmlns:wpg="http://schemas.microsoft.com/office/word/2010/wordprocessingGroup" xmlns:wpi="http://schemas.microsoft.com/office/word/2010/wordprocessingInk" xmlns:wne="http://schemas.microsoft.com/office/word/2006/wordml" xmlns:wps="http://schemas.microsoft.com/office/word/2010/wordprocessingShape" mc:Ignorable="w14 w15 wp14">
-  <w:abstractNum w:abstractNumId="0" w15:restartNumberingAfterBreak="0">
+<w:numbering xmlns:wpc="http://schemas.microsoft.com/office/word/2010/wordprocessingCanvas" xmlns:mo="http://schemas.microsoft.com/office/mac/office/2008/main" xmlns:mc="http://schemas.openxmlformats.org/markup-compatibility/2006" xmlns:mv="urn:schemas-microsoft-com:mac:vml" xmlns:o="urn:schemas-microsoft-com:office:office" xmlns:r="http://schemas.openxmlformats.org/officeDocument/2006/relationships" xmlns:m="http://schemas.openxmlformats.org/officeDocument/2006/math" xmlns:v="urn:schemas-microsoft-com:vml" xmlns:wp14="http://schemas.microsoft.com/office/word/2010/wordprocessingDrawing" xmlns:wp="http://schemas.openxmlformats.org/drawingml/2006/wordprocessingDrawing" xmlns:w10="urn:schemas-microsoft-com:office:word" xmlns:w="http://schemas.openxmlformats.org/wordprocessingml/2006/main" xmlns:w14="http://schemas.microsoft.com/office/word/2010/wordml" xmlns:wpg="http://schemas.microsoft.com/office/word/2010/wordprocessingGroup" xmlns:wpi="http://schemas.microsoft.com/office/word/2010/wordprocessingInk" xmlns:wne="http://schemas.microsoft.com/office/word/2006/wordml" xmlns:wps="http://schemas.microsoft.com/office/word/2010/wordprocessingShape" mc:Ignorable="w14 wp14">
+  <w:abstractNum w:abstractNumId="0">
     <w:nsid w:val="05F65F27"/>
     <w:multiLevelType w:val="multilevel"/>
     <w:tmpl w:val="36E2F556"/>
@@ -1770,7 +2225,7 @@
       </w:rPr>
     </w:lvl>
   </w:abstractNum>
-  <w:abstractNum w:abstractNumId="1" w15:restartNumberingAfterBreak="0">
+  <w:abstractNum w:abstractNumId="1">
     <w:nsid w:val="18A76E38"/>
     <w:multiLevelType w:val="multilevel"/>
     <w:tmpl w:val="76C26528"/>
@@ -1883,7 +2338,7 @@
       </w:rPr>
     </w:lvl>
   </w:abstractNum>
-  <w:abstractNum w:abstractNumId="2" w15:restartNumberingAfterBreak="0">
+  <w:abstractNum w:abstractNumId="2">
     <w:nsid w:val="4A480127"/>
     <w:multiLevelType w:val="multilevel"/>
     <w:tmpl w:val="DCAEAF86"/>
@@ -1996,7 +2451,7 @@
       </w:rPr>
     </w:lvl>
   </w:abstractNum>
-  <w:abstractNum w:abstractNumId="3" w15:restartNumberingAfterBreak="0">
+  <w:abstractNum w:abstractNumId="3">
     <w:nsid w:val="62D13A87"/>
     <w:multiLevelType w:val="multilevel"/>
     <w:tmpl w:val="2448450A"/>
@@ -2109,7 +2564,7 @@
       </w:rPr>
     </w:lvl>
   </w:abstractNum>
-  <w:abstractNum w:abstractNumId="4" w15:restartNumberingAfterBreak="0">
+  <w:abstractNum w:abstractNumId="4">
     <w:nsid w:val="7FA12049"/>
     <w:multiLevelType w:val="multilevel"/>
     <w:tmpl w:val="B142B290"/>
@@ -2241,7 +2696,7 @@
 </file>
 
 <file path=word/styles.xml><?xml version="1.0" encoding="utf-8"?>
-<w:styles xmlns:mc="http://schemas.openxmlformats.org/markup-compatibility/2006" xmlns:r="http://schemas.openxmlformats.org/officeDocument/2006/relationships" xmlns:w="http://schemas.openxmlformats.org/wordprocessingml/2006/main" xmlns:w14="http://schemas.microsoft.com/office/word/2010/wordml" xmlns:w15="http://schemas.microsoft.com/office/word/2012/wordml" mc:Ignorable="w14 w15">
+<w:styles xmlns:mc="http://schemas.openxmlformats.org/markup-compatibility/2006" xmlns:r="http://schemas.openxmlformats.org/officeDocument/2006/relationships" xmlns:w="http://schemas.openxmlformats.org/wordprocessingml/2006/main" xmlns:w14="http://schemas.microsoft.com/office/word/2010/wordml" mc:Ignorable="w14">
   <w:docDefaults>
     <w:rPrDefault>
       <w:rPr>
@@ -2259,383 +2714,158 @@
       </w:pPr>
     </w:pPrDefault>
   </w:docDefaults>
-  <w:latentStyles w:defLockedState="0" w:defUIPriority="99" w:defSemiHidden="0" w:defUnhideWhenUsed="0" w:defQFormat="0" w:count="371">
-    <w:lsdException w:name="Normal" w:uiPriority="0" w:qFormat="1"/>
-    <w:lsdException w:name="heading 1" w:uiPriority="9" w:qFormat="1"/>
-    <w:lsdException w:name="heading 2" w:semiHidden="1" w:uiPriority="9" w:unhideWhenUsed="1" w:qFormat="1"/>
-    <w:lsdException w:name="heading 3" w:semiHidden="1" w:uiPriority="9" w:unhideWhenUsed="1" w:qFormat="1"/>
-    <w:lsdException w:name="heading 4" w:semiHidden="1" w:uiPriority="9" w:unhideWhenUsed="1" w:qFormat="1"/>
-    <w:lsdException w:name="heading 5" w:semiHidden="1" w:uiPriority="9" w:unhideWhenUsed="1" w:qFormat="1"/>
-    <w:lsdException w:name="heading 6" w:semiHidden="1" w:uiPriority="9" w:unhideWhenUsed="1" w:qFormat="1"/>
-    <w:lsdException w:name="heading 7" w:semiHidden="1" w:uiPriority="9" w:unhideWhenUsed="1" w:qFormat="1"/>
-    <w:lsdException w:name="heading 8" w:semiHidden="1" w:uiPriority="9" w:unhideWhenUsed="1" w:qFormat="1"/>
-    <w:lsdException w:name="heading 9" w:semiHidden="1" w:uiPriority="9" w:unhideWhenUsed="1" w:qFormat="1"/>
-    <w:lsdException w:name="index 1" w:semiHidden="1" w:unhideWhenUsed="1"/>
-    <w:lsdException w:name="index 2" w:semiHidden="1" w:unhideWhenUsed="1"/>
-    <w:lsdException w:name="index 3" w:semiHidden="1" w:unhideWhenUsed="1"/>
-    <w:lsdException w:name="index 4" w:semiHidden="1" w:unhideWhenUsed="1"/>
-    <w:lsdException w:name="index 5" w:semiHidden="1" w:unhideWhenUsed="1"/>
-    <w:lsdException w:name="index 6" w:semiHidden="1" w:unhideWhenUsed="1"/>
-    <w:lsdException w:name="index 7" w:semiHidden="1" w:unhideWhenUsed="1"/>
-    <w:lsdException w:name="index 8" w:semiHidden="1" w:unhideWhenUsed="1"/>
-    <w:lsdException w:name="index 9" w:semiHidden="1" w:unhideWhenUsed="1"/>
-    <w:lsdException w:name="toc 1" w:semiHidden="1" w:uiPriority="39" w:unhideWhenUsed="1"/>
-    <w:lsdException w:name="toc 2" w:semiHidden="1" w:uiPriority="39" w:unhideWhenUsed="1"/>
-    <w:lsdException w:name="toc 3" w:semiHidden="1" w:uiPriority="39" w:unhideWhenUsed="1"/>
-    <w:lsdException w:name="toc 4" w:semiHidden="1" w:uiPriority="39" w:unhideWhenUsed="1"/>
-    <w:lsdException w:name="toc 5" w:semiHidden="1" w:uiPriority="39" w:unhideWhenUsed="1"/>
-    <w:lsdException w:name="toc 6" w:semiHidden="1" w:uiPriority="39" w:unhideWhenUsed="1"/>
-    <w:lsdException w:name="toc 7" w:semiHidden="1" w:uiPriority="39" w:unhideWhenUsed="1"/>
-    <w:lsdException w:name="toc 8" w:semiHidden="1" w:uiPriority="39" w:unhideWhenUsed="1"/>
-    <w:lsdException w:name="toc 9" w:semiHidden="1" w:uiPriority="39" w:unhideWhenUsed="1"/>
-    <w:lsdException w:name="Normal Indent" w:semiHidden="1" w:unhideWhenUsed="1"/>
-    <w:lsdException w:name="footnote text" w:semiHidden="1" w:unhideWhenUsed="1"/>
-    <w:lsdException w:name="annotation text" w:semiHidden="1" w:unhideWhenUsed="1"/>
-    <w:lsdException w:name="header" w:semiHidden="1" w:unhideWhenUsed="1"/>
-    <w:lsdException w:name="footer" w:semiHidden="1" w:unhideWhenUsed="1"/>
-    <w:lsdException w:name="index heading" w:semiHidden="1" w:unhideWhenUsed="1"/>
-    <w:lsdException w:name="caption" w:semiHidden="1" w:uiPriority="35" w:unhideWhenUsed="1" w:qFormat="1"/>
-    <w:lsdException w:name="table of figures" w:semiHidden="1" w:unhideWhenUsed="1"/>
-    <w:lsdException w:name="envelope address" w:semiHidden="1" w:unhideWhenUsed="1"/>
-    <w:lsdException w:name="envelope return" w:semiHidden="1" w:unhideWhenUsed="1"/>
-    <w:lsdException w:name="footnote reference" w:semiHidden="1" w:unhideWhenUsed="1"/>
-    <w:lsdException w:name="annotation reference" w:semiHidden="1" w:unhideWhenUsed="1"/>
-    <w:lsdException w:name="line number" w:semiHidden="1" w:unhideWhenUsed="1"/>
-    <w:lsdException w:name="page number" w:semiHidden="1" w:unhideWhenUsed="1"/>
-    <w:lsdException w:name="endnote reference" w:semiHidden="1" w:unhideWhenUsed="1"/>
-    <w:lsdException w:name="endnote text" w:semiHidden="1" w:unhideWhenUsed="1"/>
-    <w:lsdException w:name="table of authorities" w:semiHidden="1" w:unhideWhenUsed="1"/>
-    <w:lsdException w:name="macro" w:semiHidden="1" w:unhideWhenUsed="1"/>
-    <w:lsdException w:name="toa heading" w:semiHidden="1" w:unhideWhenUsed="1"/>
-    <w:lsdException w:name="List" w:semiHidden="1" w:unhideWhenUsed="1"/>
-    <w:lsdException w:name="List Bullet" w:semiHidden="1" w:unhideWhenUsed="1"/>
-    <w:lsdException w:name="List Number" w:semiHidden="1" w:unhideWhenUsed="1"/>
-    <w:lsdException w:name="List 2" w:semiHidden="1" w:unhideWhenUsed="1"/>
-    <w:lsdException w:name="List 3" w:semiHidden="1" w:unhideWhenUsed="1"/>
-    <w:lsdException w:name="List 4" w:semiHidden="1" w:unhideWhenUsed="1"/>
-    <w:lsdException w:name="List 5" w:semiHidden="1" w:unhideWhenUsed="1"/>
-    <w:lsdException w:name="List Bullet 2" w:semiHidden="1" w:unhideWhenUsed="1"/>
-    <w:lsdException w:name="List Bullet 3" w:semiHidden="1" w:unhideWhenUsed="1"/>
-    <w:lsdException w:name="List Bullet 4" w:semiHidden="1" w:unhideWhenUsed="1"/>
-    <w:lsdException w:name="List Bullet 5" w:semiHidden="1" w:unhideWhenUsed="1"/>
-    <w:lsdException w:name="List Number 2" w:semiHidden="1" w:unhideWhenUsed="1"/>
-    <w:lsdException w:name="List Number 3" w:semiHidden="1" w:unhideWhenUsed="1"/>
-    <w:lsdException w:name="List Number 4" w:semiHidden="1" w:unhideWhenUsed="1"/>
-    <w:lsdException w:name="List Number 5" w:semiHidden="1" w:unhideWhenUsed="1"/>
-    <w:lsdException w:name="Title" w:uiPriority="10" w:qFormat="1"/>
-    <w:lsdException w:name="Closing" w:semiHidden="1" w:unhideWhenUsed="1"/>
-    <w:lsdException w:name="Signature" w:semiHidden="1" w:unhideWhenUsed="1"/>
-    <w:lsdException w:name="Default Paragraph Font" w:semiHidden="1" w:uiPriority="1" w:unhideWhenUsed="1"/>
-    <w:lsdException w:name="Body Text" w:semiHidden="1" w:unhideWhenUsed="1"/>
-    <w:lsdException w:name="Body Text Indent" w:semiHidden="1" w:unhideWhenUsed="1"/>
-    <w:lsdException w:name="List Continue" w:semiHidden="1" w:unhideWhenUsed="1"/>
-    <w:lsdException w:name="List Continue 2" w:semiHidden="1" w:unhideWhenUsed="1"/>
-    <w:lsdException w:name="List Continue 3" w:semiHidden="1" w:unhideWhenUsed="1"/>
-    <w:lsdException w:name="List Continue 4" w:semiHidden="1" w:unhideWhenUsed="1"/>
-    <w:lsdException w:name="List Continue 5" w:semiHidden="1" w:unhideWhenUsed="1"/>
-    <w:lsdException w:name="Message Header" w:semiHidden="1" w:unhideWhenUsed="1"/>
-    <w:lsdException w:name="Subtitle" w:uiPriority="11" w:qFormat="1"/>
-    <w:lsdException w:name="Salutation" w:semiHidden="1" w:unhideWhenUsed="1"/>
-    <w:lsdException w:name="Date" w:semiHidden="1" w:unhideWhenUsed="1"/>
-    <w:lsdException w:name="Body Text First Indent" w:semiHidden="1" w:unhideWhenUsed="1"/>
-    <w:lsdException w:name="Body Text First Indent 2" w:semiHidden="1" w:unhideWhenUsed="1"/>
-    <w:lsdException w:name="Note Heading" w:semiHidden="1" w:unhideWhenUsed="1"/>
-    <w:lsdException w:name="Body Text 2" w:semiHidden="1" w:unhideWhenUsed="1"/>
-    <w:lsdException w:name="Body Text 3" w:semiHidden="1" w:unhideWhenUsed="1"/>
-    <w:lsdException w:name="Body Text Indent 2" w:semiHidden="1" w:unhideWhenUsed="1"/>
-    <w:lsdException w:name="Body Text Indent 3" w:semiHidden="1" w:unhideWhenUsed="1"/>
-    <w:lsdException w:name="Block Text" w:semiHidden="1" w:unhideWhenUsed="1"/>
-    <w:lsdException w:name="Hyperlink" w:semiHidden="1" w:unhideWhenUsed="1"/>
-    <w:lsdException w:name="FollowedHyperlink" w:semiHidden="1" w:unhideWhenUsed="1"/>
-    <w:lsdException w:name="Strong" w:uiPriority="22" w:qFormat="1"/>
-    <w:lsdException w:name="Emphasis" w:uiPriority="20" w:qFormat="1"/>
-    <w:lsdException w:name="Document Map" w:semiHidden="1" w:unhideWhenUsed="1"/>
-    <w:lsdException w:name="Plain Text" w:semiHidden="1" w:unhideWhenUsed="1"/>
-    <w:lsdException w:name="E-mail Signature" w:semiHidden="1" w:unhideWhenUsed="1"/>
-    <w:lsdException w:name="HTML Top of Form" w:semiHidden="1" w:unhideWhenUsed="1"/>
-    <w:lsdException w:name="HTML Bottom of Form" w:semiHidden="1" w:unhideWhenUsed="1"/>
-    <w:lsdException w:name="Normal (Web)" w:semiHidden="1" w:unhideWhenUsed="1"/>
-    <w:lsdException w:name="HTML Acronym" w:semiHidden="1" w:unhideWhenUsed="1"/>
-    <w:lsdException w:name="HTML Address" w:semiHidden="1" w:unhideWhenUsed="1"/>
-    <w:lsdException w:name="HTML Cite" w:semiHidden="1" w:unhideWhenUsed="1"/>
-    <w:lsdException w:name="HTML Code" w:semiHidden="1" w:unhideWhenUsed="1"/>
-    <w:lsdException w:name="HTML Definition" w:semiHidden="1" w:unhideWhenUsed="1"/>
-    <w:lsdException w:name="HTML Keyboard" w:semiHidden="1" w:unhideWhenUsed="1"/>
-    <w:lsdException w:name="HTML Preformatted" w:semiHidden="1" w:unhideWhenUsed="1"/>
-    <w:lsdException w:name="HTML Sample" w:semiHidden="1" w:unhideWhenUsed="1"/>
-    <w:lsdException w:name="HTML Typewriter" w:semiHidden="1" w:unhideWhenUsed="1"/>
-    <w:lsdException w:name="HTML Variable" w:semiHidden="1" w:unhideWhenUsed="1"/>
-    <w:lsdException w:name="Normal Table" w:semiHidden="1" w:unhideWhenUsed="1"/>
-    <w:lsdException w:name="annotation subject" w:semiHidden="1" w:unhideWhenUsed="1"/>
-    <w:lsdException w:name="No List" w:semiHidden="1" w:unhideWhenUsed="1"/>
-    <w:lsdException w:name="Outline List 1" w:semiHidden="1" w:unhideWhenUsed="1"/>
-    <w:lsdException w:name="Outline List 2" w:semiHidden="1" w:unhideWhenUsed="1"/>
-    <w:lsdException w:name="Outline List 3" w:semiHidden="1" w:unhideWhenUsed="1"/>
-    <w:lsdException w:name="Table Simple 1" w:semiHidden="1" w:unhideWhenUsed="1"/>
-    <w:lsdException w:name="Table Simple 2" w:semiHidden="1" w:unhideWhenUsed="1"/>
-    <w:lsdException w:name="Table Simple 3" w:semiHidden="1" w:unhideWhenUsed="1"/>
-    <w:lsdException w:name="Table Classic 1" w:semiHidden="1" w:unhideWhenUsed="1"/>
-    <w:lsdException w:name="Table Classic 2" w:semiHidden="1" w:unhideWhenUsed="1"/>
-    <w:lsdException w:name="Table Classic 3" w:semiHidden="1" w:unhideWhenUsed="1"/>
-    <w:lsdException w:name="Table Classic 4" w:semiHidden="1" w:unhideWhenUsed="1"/>
-    <w:lsdException w:name="Table Colorful 1" w:semiHidden="1" w:unhideWhenUsed="1"/>
-    <w:lsdException w:name="Table Colorful 2" w:semiHidden="1" w:unhideWhenUsed="1"/>
-    <w:lsdException w:name="Table Colorful 3" w:semiHidden="1" w:unhideWhenUsed="1"/>
-    <w:lsdException w:name="Table Columns 1" w:semiHidden="1" w:unhideWhenUsed="1"/>
-    <w:lsdException w:name="Table Columns 2" w:semiHidden="1" w:unhideWhenUsed="1"/>
-    <w:lsdException w:name="Table Columns 3" w:semiHidden="1" w:unhideWhenUsed="1"/>
-    <w:lsdException w:name="Table Columns 4" w:semiHidden="1" w:unhideWhenUsed="1"/>
-    <w:lsdException w:name="Table Columns 5" w:semiHidden="1" w:unhideWhenUsed="1"/>
-    <w:lsdException w:name="Table Grid 1" w:semiHidden="1" w:unhideWhenUsed="1"/>
-    <w:lsdException w:name="Table Grid 2" w:semiHidden="1" w:unhideWhenUsed="1"/>
-    <w:lsdException w:name="Table Grid 3" w:semiHidden="1" w:unhideWhenUsed="1"/>
-    <w:lsdException w:name="Table Grid 4" w:semiHidden="1" w:unhideWhenUsed="1"/>
-    <w:lsdException w:name="Table Grid 5" w:semiHidden="1" w:unhideWhenUsed="1"/>
-    <w:lsdException w:name="Table Grid 6" w:semiHidden="1" w:unhideWhenUsed="1"/>
-    <w:lsdException w:name="Table Grid 7" w:semiHidden="1" w:unhideWhenUsed="1"/>
-    <w:lsdException w:name="Table Grid 8" w:semiHidden="1" w:unhideWhenUsed="1"/>
-    <w:lsdException w:name="Table List 1" w:semiHidden="1" w:unhideWhenUsed="1"/>
-    <w:lsdException w:name="Table List 2" w:semiHidden="1" w:unhideWhenUsed="1"/>
-    <w:lsdException w:name="Table List 3" w:semiHidden="1" w:unhideWhenUsed="1"/>
-    <w:lsdException w:name="Table List 4" w:semiHidden="1" w:unhideWhenUsed="1"/>
-    <w:lsdException w:name="Table List 5" w:semiHidden="1" w:unhideWhenUsed="1"/>
-    <w:lsdException w:name="Table List 6" w:semiHidden="1" w:unhideWhenUsed="1"/>
-    <w:lsdException w:name="Table List 7" w:semiHidden="1" w:unhideWhenUsed="1"/>
-    <w:lsdException w:name="Table List 8" w:semiHidden="1" w:unhideWhenUsed="1"/>
-    <w:lsdException w:name="Table 3D effects 1" w:semiHidden="1" w:unhideWhenUsed="1"/>
-    <w:lsdException w:name="Table 3D effects 2" w:semiHidden="1" w:unhideWhenUsed="1"/>
-    <w:lsdException w:name="Table 3D effects 3" w:semiHidden="1" w:unhideWhenUsed="1"/>
-    <w:lsdException w:name="Table Contemporary" w:semiHidden="1" w:unhideWhenUsed="1"/>
-    <w:lsdException w:name="Table Elegant" w:semiHidden="1" w:unhideWhenUsed="1"/>
-    <w:lsdException w:name="Table Professional" w:semiHidden="1" w:unhideWhenUsed="1"/>
-    <w:lsdException w:name="Table Subtle 1" w:semiHidden="1" w:unhideWhenUsed="1"/>
-    <w:lsdException w:name="Table Subtle 2" w:semiHidden="1" w:unhideWhenUsed="1"/>
-    <w:lsdException w:name="Table Web 1" w:semiHidden="1" w:unhideWhenUsed="1"/>
-    <w:lsdException w:name="Table Web 2" w:semiHidden="1" w:unhideWhenUsed="1"/>
-    <w:lsdException w:name="Table Web 3" w:semiHidden="1" w:unhideWhenUsed="1"/>
-    <w:lsdException w:name="Balloon Text" w:semiHidden="1" w:unhideWhenUsed="1"/>
-    <w:lsdException w:name="Table Grid" w:uiPriority="39"/>
-    <w:lsdException w:name="Table Theme" w:semiHidden="1" w:unhideWhenUsed="1"/>
-    <w:lsdException w:name="Placeholder Text" w:semiHidden="1"/>
-    <w:lsdException w:name="No Spacing" w:uiPriority="1" w:qFormat="1"/>
-    <w:lsdException w:name="Light Shading" w:uiPriority="60"/>
-    <w:lsdException w:name="Light List" w:uiPriority="61"/>
-    <w:lsdException w:name="Light Grid" w:uiPriority="62"/>
-    <w:lsdException w:name="Medium Shading 1" w:uiPriority="63"/>
-    <w:lsdException w:name="Medium Shading 2" w:uiPriority="64"/>
-    <w:lsdException w:name="Medium List 1" w:uiPriority="65"/>
-    <w:lsdException w:name="Medium List 2" w:uiPriority="66"/>
-    <w:lsdException w:name="Medium Grid 1" w:uiPriority="67"/>
-    <w:lsdException w:name="Medium Grid 2" w:uiPriority="68"/>
-    <w:lsdException w:name="Medium Grid 3" w:uiPriority="69"/>
-    <w:lsdException w:name="Dark List" w:uiPriority="70"/>
-    <w:lsdException w:name="Colorful Shading" w:uiPriority="71"/>
-    <w:lsdException w:name="Colorful List" w:uiPriority="72"/>
-    <w:lsdException w:name="Colorful Grid" w:uiPriority="73"/>
-    <w:lsdException w:name="Light Shading Accent 1" w:uiPriority="60"/>
-    <w:lsdException w:name="Light List Accent 1" w:uiPriority="61"/>
-    <w:lsdException w:name="Light Grid Accent 1" w:uiPriority="62"/>
-    <w:lsdException w:name="Medium Shading 1 Accent 1" w:uiPriority="63"/>
-    <w:lsdException w:name="Medium Shading 2 Accent 1" w:uiPriority="64"/>
-    <w:lsdException w:name="Medium List 1 Accent 1" w:uiPriority="65"/>
-    <w:lsdException w:name="Revision" w:semiHidden="1"/>
-    <w:lsdException w:name="List Paragraph" w:uiPriority="34" w:qFormat="1"/>
-    <w:lsdException w:name="Quote" w:uiPriority="29" w:qFormat="1"/>
-    <w:lsdException w:name="Intense Quote" w:uiPriority="30" w:qFormat="1"/>
-    <w:lsdException w:name="Medium List 2 Accent 1" w:uiPriority="66"/>
-    <w:lsdException w:name="Medium Grid 1 Accent 1" w:uiPriority="67"/>
-    <w:lsdException w:name="Medium Grid 2 Accent 1" w:uiPriority="68"/>
-    <w:lsdException w:name="Medium Grid 3 Accent 1" w:uiPriority="69"/>
-    <w:lsdException w:name="Dark List Accent 1" w:uiPriority="70"/>
-    <w:lsdException w:name="Colorful Shading Accent 1" w:uiPriority="71"/>
-    <w:lsdException w:name="Colorful List Accent 1" w:uiPriority="72"/>
-    <w:lsdException w:name="Colorful Grid Accent 1" w:uiPriority="73"/>
-    <w:lsdException w:name="Light Shading Accent 2" w:uiPriority="60"/>
-    <w:lsdException w:name="Light List Accent 2" w:uiPriority="61"/>
-    <w:lsdException w:name="Light Grid Accent 2" w:uiPriority="62"/>
-    <w:lsdException w:name="Medium Shading 1 Accent 2" w:uiPriority="63"/>
-    <w:lsdException w:name="Medium Shading 2 Accent 2" w:uiPriority="64"/>
-    <w:lsdException w:name="Medium List 1 Accent 2" w:uiPriority="65"/>
-    <w:lsdException w:name="Medium List 2 Accent 2" w:uiPriority="66"/>
-    <w:lsdException w:name="Medium Grid 1 Accent 2" w:uiPriority="67"/>
-    <w:lsdException w:name="Medium Grid 2 Accent 2" w:uiPriority="68"/>
-    <w:lsdException w:name="Medium Grid 3 Accent 2" w:uiPriority="69"/>
-    <w:lsdException w:name="Dark List Accent 2" w:uiPriority="70"/>
-    <w:lsdException w:name="Colorful Shading Accent 2" w:uiPriority="71"/>
-    <w:lsdException w:name="Colorful List Accent 2" w:uiPriority="72"/>
-    <w:lsdException w:name="Colorful Grid Accent 2" w:uiPriority="73"/>
-    <w:lsdException w:name="Light Shading Accent 3" w:uiPriority="60"/>
-    <w:lsdException w:name="Light List Accent 3" w:uiPriority="61"/>
-    <w:lsdException w:name="Light Grid Accent 3" w:uiPriority="62"/>
-    <w:lsdException w:name="Medium Shading 1 Accent 3" w:uiPriority="63"/>
-    <w:lsdException w:name="Medium Shading 2 Accent 3" w:uiPriority="64"/>
-    <w:lsdException w:name="Medium List 1 Accent 3" w:uiPriority="65"/>
-    <w:lsdException w:name="Medium List 2 Accent 3" w:uiPriority="66"/>
-    <w:lsdException w:name="Medium Grid 1 Accent 3" w:uiPriority="67"/>
-    <w:lsdException w:name="Medium Grid 2 Accent 3" w:uiPriority="68"/>
-    <w:lsdException w:name="Medium Grid 3 Accent 3" w:uiPriority="69"/>
-    <w:lsdException w:name="Dark List Accent 3" w:uiPriority="70"/>
-    <w:lsdException w:name="Colorful Shading Accent 3" w:uiPriority="71"/>
-    <w:lsdException w:name="Colorful List Accent 3" w:uiPriority="72"/>
-    <w:lsdException w:name="Colorful Grid Accent 3" w:uiPriority="73"/>
-    <w:lsdException w:name="Light Shading Accent 4" w:uiPriority="60"/>
-    <w:lsdException w:name="Light List Accent 4" w:uiPriority="61"/>
-    <w:lsdException w:name="Light Grid Accent 4" w:uiPriority="62"/>
-    <w:lsdException w:name="Medium Shading 1 Accent 4" w:uiPriority="63"/>
-    <w:lsdException w:name="Medium Shading 2 Accent 4" w:uiPriority="64"/>
-    <w:lsdException w:name="Medium List 1 Accent 4" w:uiPriority="65"/>
-    <w:lsdException w:name="Medium List 2 Accent 4" w:uiPriority="66"/>
-    <w:lsdException w:name="Medium Grid 1 Accent 4" w:uiPriority="67"/>
-    <w:lsdException w:name="Medium Grid 2 Accent 4" w:uiPriority="68"/>
-    <w:lsdException w:name="Medium Grid 3 Accent 4" w:uiPriority="69"/>
-    <w:lsdException w:name="Dark List Accent 4" w:uiPriority="70"/>
-    <w:lsdException w:name="Colorful Shading Accent 4" w:uiPriority="71"/>
-    <w:lsdException w:name="Colorful List Accent 4" w:uiPriority="72"/>
-    <w:lsdException w:name="Colorful Grid Accent 4" w:uiPriority="73"/>
-    <w:lsdException w:name="Light Shading Accent 5" w:uiPriority="60"/>
-    <w:lsdException w:name="Light List Accent 5" w:uiPriority="61"/>
-    <w:lsdException w:name="Light Grid Accent 5" w:uiPriority="62"/>
-    <w:lsdException w:name="Medium Shading 1 Accent 5" w:uiPriority="63"/>
-    <w:lsdException w:name="Medium Shading 2 Accent 5" w:uiPriority="64"/>
-    <w:lsdException w:name="Medium List 1 Accent 5" w:uiPriority="65"/>
-    <w:lsdException w:name="Medium List 2 Accent 5" w:uiPriority="66"/>
-    <w:lsdException w:name="Medium Grid 1 Accent 5" w:uiPriority="67"/>
-    <w:lsdException w:name="Medium Grid 2 Accent 5" w:uiPriority="68"/>
-    <w:lsdException w:name="Medium Grid 3 Accent 5" w:uiPriority="69"/>
-    <w:lsdException w:name="Dark List Accent 5" w:uiPriority="70"/>
-    <w:lsdException w:name="Colorful Shading Accent 5" w:uiPriority="71"/>
-    <w:lsdException w:name="Colorful List Accent 5" w:uiPriority="72"/>
-    <w:lsdException w:name="Colorful Grid Accent 5" w:uiPriority="73"/>
-    <w:lsdException w:name="Light Shading Accent 6" w:uiPriority="60"/>
-    <w:lsdException w:name="Light List Accent 6" w:uiPriority="61"/>
-    <w:lsdException w:name="Light Grid Accent 6" w:uiPriority="62"/>
-    <w:lsdException w:name="Medium Shading 1 Accent 6" w:uiPriority="63"/>
-    <w:lsdException w:name="Medium Shading 2 Accent 6" w:uiPriority="64"/>
-    <w:lsdException w:name="Medium List 1 Accent 6" w:uiPriority="65"/>
-    <w:lsdException w:name="Medium List 2 Accent 6" w:uiPriority="66"/>
-    <w:lsdException w:name="Medium Grid 1 Accent 6" w:uiPriority="67"/>
-    <w:lsdException w:name="Medium Grid 2 Accent 6" w:uiPriority="68"/>
-    <w:lsdException w:name="Medium Grid 3 Accent 6" w:uiPriority="69"/>
-    <w:lsdException w:name="Dark List Accent 6" w:uiPriority="70"/>
-    <w:lsdException w:name="Colorful Shading Accent 6" w:uiPriority="71"/>
-    <w:lsdException w:name="Colorful List Accent 6" w:uiPriority="72"/>
-    <w:lsdException w:name="Colorful Grid Accent 6" w:uiPriority="73"/>
-    <w:lsdException w:name="Subtle Emphasis" w:uiPriority="19" w:qFormat="1"/>
-    <w:lsdException w:name="Intense Emphasis" w:uiPriority="21" w:qFormat="1"/>
-    <w:lsdException w:name="Subtle Reference" w:uiPriority="31" w:qFormat="1"/>
-    <w:lsdException w:name="Intense Reference" w:uiPriority="32" w:qFormat="1"/>
-    <w:lsdException w:name="Book Title" w:uiPriority="33" w:qFormat="1"/>
-    <w:lsdException w:name="Bibliography" w:semiHidden="1" w:uiPriority="37" w:unhideWhenUsed="1"/>
-    <w:lsdException w:name="TOC Heading" w:semiHidden="1" w:uiPriority="39" w:unhideWhenUsed="1" w:qFormat="1"/>
-    <w:lsdException w:name="Plain Table 1" w:uiPriority="41"/>
-    <w:lsdException w:name="Plain Table 2" w:uiPriority="42"/>
-    <w:lsdException w:name="Plain Table 3" w:uiPriority="43"/>
-    <w:lsdException w:name="Plain Table 4" w:uiPriority="44"/>
-    <w:lsdException w:name="Plain Table 5" w:uiPriority="45"/>
-    <w:lsdException w:name="Grid Table Light" w:uiPriority="40"/>
-    <w:lsdException w:name="Grid Table 1 Light" w:uiPriority="46"/>
-    <w:lsdException w:name="Grid Table 2" w:uiPriority="47"/>
-    <w:lsdException w:name="Grid Table 3" w:uiPriority="48"/>
-    <w:lsdException w:name="Grid Table 4" w:uiPriority="49"/>
-    <w:lsdException w:name="Grid Table 5 Dark" w:uiPriority="50"/>
-    <w:lsdException w:name="Grid Table 6 Colorful" w:uiPriority="51"/>
-    <w:lsdException w:name="Grid Table 7 Colorful" w:uiPriority="52"/>
-    <w:lsdException w:name="Grid Table 1 Light Accent 1" w:uiPriority="46"/>
-    <w:lsdException w:name="Grid Table 2 Accent 1" w:uiPriority="47"/>
-    <w:lsdException w:name="Grid Table 3 Accent 1" w:uiPriority="48"/>
-    <w:lsdException w:name="Grid Table 4 Accent 1" w:uiPriority="49"/>
-    <w:lsdException w:name="Grid Table 5 Dark Accent 1" w:uiPriority="50"/>
-    <w:lsdException w:name="Grid Table 6 Colorful Accent 1" w:uiPriority="51"/>
-    <w:lsdException w:name="Grid Table 7 Colorful Accent 1" w:uiPriority="52"/>
-    <w:lsdException w:name="Grid Table 1 Light Accent 2" w:uiPriority="46"/>
-    <w:lsdException w:name="Grid Table 2 Accent 2" w:uiPriority="47"/>
-    <w:lsdException w:name="Grid Table 3 Accent 2" w:uiPriority="48"/>
-    <w:lsdException w:name="Grid Table 4 Accent 2" w:uiPriority="49"/>
-    <w:lsdException w:name="Grid Table 5 Dark Accent 2" w:uiPriority="50"/>
-    <w:lsdException w:name="Grid Table 6 Colorful Accent 2" w:uiPriority="51"/>
-    <w:lsdException w:name="Grid Table 7 Colorful Accent 2" w:uiPriority="52"/>
-    <w:lsdException w:name="Grid Table 1 Light Accent 3" w:uiPriority="46"/>
-    <w:lsdException w:name="Grid Table 2 Accent 3" w:uiPriority="47"/>
-    <w:lsdException w:name="Grid Table 3 Accent 3" w:uiPriority="48"/>
-    <w:lsdException w:name="Grid Table 4 Accent 3" w:uiPriority="49"/>
-    <w:lsdException w:name="Grid Table 5 Dark Accent 3" w:uiPriority="50"/>
-    <w:lsdException w:name="Grid Table 6 Colorful Accent 3" w:uiPriority="51"/>
-    <w:lsdException w:name="Grid Table 7 Colorful Accent 3" w:uiPriority="52"/>
-    <w:lsdException w:name="Grid Table 1 Light Accent 4" w:uiPriority="46"/>
-    <w:lsdException w:name="Grid Table 2 Accent 4" w:uiPriority="47"/>
-    <w:lsdException w:name="Grid Table 3 Accent 4" w:uiPriority="48"/>
-    <w:lsdException w:name="Grid Table 4 Accent 4" w:uiPriority="49"/>
-    <w:lsdException w:name="Grid Table 5 Dark Accent 4" w:uiPriority="50"/>
-    <w:lsdException w:name="Grid Table 6 Colorful Accent 4" w:uiPriority="51"/>
-    <w:lsdException w:name="Grid Table 7 Colorful Accent 4" w:uiPriority="52"/>
-    <w:lsdException w:name="Grid Table 1 Light Accent 5" w:uiPriority="46"/>
-    <w:lsdException w:name="Grid Table 2 Accent 5" w:uiPriority="47"/>
-    <w:lsdException w:name="Grid Table 3 Accent 5" w:uiPriority="48"/>
-    <w:lsdException w:name="Grid Table 4 Accent 5" w:uiPriority="49"/>
-    <w:lsdException w:name="Grid Table 5 Dark Accent 5" w:uiPriority="50"/>
-    <w:lsdException w:name="Grid Table 6 Colorful Accent 5" w:uiPriority="51"/>
-    <w:lsdException w:name="Grid Table 7 Colorful Accent 5" w:uiPriority="52"/>
-    <w:lsdException w:name="Grid Table 1 Light Accent 6" w:uiPriority="46"/>
-    <w:lsdException w:name="Grid Table 2 Accent 6" w:uiPriority="47"/>
-    <w:lsdException w:name="Grid Table 3 Accent 6" w:uiPriority="48"/>
-    <w:lsdException w:name="Grid Table 4 Accent 6" w:uiPriority="49"/>
-    <w:lsdException w:name="Grid Table 5 Dark Accent 6" w:uiPriority="50"/>
-    <w:lsdException w:name="Grid Table 6 Colorful Accent 6" w:uiPriority="51"/>
-    <w:lsdException w:name="Grid Table 7 Colorful Accent 6" w:uiPriority="52"/>
-    <w:lsdException w:name="List Table 1 Light" w:uiPriority="46"/>
-    <w:lsdException w:name="List Table 2" w:uiPriority="47"/>
-    <w:lsdException w:name="List Table 3" w:uiPriority="48"/>
-    <w:lsdException w:name="List Table 4" w:uiPriority="49"/>
-    <w:lsdException w:name="List Table 5 Dark" w:uiPriority="50"/>
-    <w:lsdException w:name="List Table 6 Colorful" w:uiPriority="51"/>
-    <w:lsdException w:name="List Table 7 Colorful" w:uiPriority="52"/>
-    <w:lsdException w:name="List Table 1 Light Accent 1" w:uiPriority="46"/>
-    <w:lsdException w:name="List Table 2 Accent 1" w:uiPriority="47"/>
-    <w:lsdException w:name="List Table 3 Accent 1" w:uiPriority="48"/>
-    <w:lsdException w:name="List Table 4 Accent 1" w:uiPriority="49"/>
-    <w:lsdException w:name="List Table 5 Dark Accent 1" w:uiPriority="50"/>
-    <w:lsdException w:name="List Table 6 Colorful Accent 1" w:uiPriority="51"/>
-    <w:lsdException w:name="List Table 7 Colorful Accent 1" w:uiPriority="52"/>
-    <w:lsdException w:name="List Table 1 Light Accent 2" w:uiPriority="46"/>
-    <w:lsdException w:name="List Table 2 Accent 2" w:uiPriority="47"/>
-    <w:lsdException w:name="List Table 3 Accent 2" w:uiPriority="48"/>
-    <w:lsdException w:name="List Table 4 Accent 2" w:uiPriority="49"/>
-    <w:lsdException w:name="List Table 5 Dark Accent 2" w:uiPriority="50"/>
-    <w:lsdException w:name="List Table 6 Colorful Accent 2" w:uiPriority="51"/>
-    <w:lsdException w:name="List Table 7 Colorful Accent 2" w:uiPriority="52"/>
-    <w:lsdException w:name="List Table 1 Light Accent 3" w:uiPriority="46"/>
-    <w:lsdException w:name="List Table 2 Accent 3" w:uiPriority="47"/>
-    <w:lsdException w:name="List Table 3 Accent 3" w:uiPriority="48"/>
-    <w:lsdException w:name="List Table 4 Accent 3" w:uiPriority="49"/>
-    <w:lsdException w:name="List Table 5 Dark Accent 3" w:uiPriority="50"/>
-    <w:lsdException w:name="List Table 6 Colorful Accent 3" w:uiPriority="51"/>
-    <w:lsdException w:name="List Table 7 Colorful Accent 3" w:uiPriority="52"/>
-    <w:lsdException w:name="List Table 1 Light Accent 4" w:uiPriority="46"/>
-    <w:lsdException w:name="List Table 2 Accent 4" w:uiPriority="47"/>
-    <w:lsdException w:name="List Table 3 Accent 4" w:uiPriority="48"/>
-    <w:lsdException w:name="List Table 4 Accent 4" w:uiPriority="49"/>
-    <w:lsdException w:name="List Table 5 Dark Accent 4" w:uiPriority="50"/>
-    <w:lsdException w:name="List Table 6 Colorful Accent 4" w:uiPriority="51"/>
-    <w:lsdException w:name="List Table 7 Colorful Accent 4" w:uiPriority="52"/>
-    <w:lsdException w:name="List Table 1 Light Accent 5" w:uiPriority="46"/>
-    <w:lsdException w:name="List Table 2 Accent 5" w:uiPriority="47"/>
-    <w:lsdException w:name="List Table 3 Accent 5" w:uiPriority="48"/>
-    <w:lsdException w:name="List Table 4 Accent 5" w:uiPriority="49"/>
-    <w:lsdException w:name="List Table 5 Dark Accent 5" w:uiPriority="50"/>
-    <w:lsdException w:name="List Table 6 Colorful Accent 5" w:uiPriority="51"/>
-    <w:lsdException w:name="List Table 7 Colorful Accent 5" w:uiPriority="52"/>
-    <w:lsdException w:name="List Table 1 Light Accent 6" w:uiPriority="46"/>
-    <w:lsdException w:name="List Table 2 Accent 6" w:uiPriority="47"/>
-    <w:lsdException w:name="List Table 3 Accent 6" w:uiPriority="48"/>
-    <w:lsdException w:name="List Table 4 Accent 6" w:uiPriority="49"/>
-    <w:lsdException w:name="List Table 5 Dark Accent 6" w:uiPriority="50"/>
-    <w:lsdException w:name="List Table 6 Colorful Accent 6" w:uiPriority="51"/>
-    <w:lsdException w:name="List Table 7 Colorful Accent 6" w:uiPriority="52"/>
+  <w:latentStyles w:defLockedState="0" w:defUIPriority="99" w:defSemiHidden="1" w:defUnhideWhenUsed="1" w:defQFormat="0" w:count="276">
+    <w:lsdException w:name="Normal" w:semiHidden="0" w:uiPriority="0" w:unhideWhenUsed="0" w:qFormat="1"/>
+    <w:lsdException w:name="heading 1" w:semiHidden="0" w:uiPriority="9" w:unhideWhenUsed="0" w:qFormat="1"/>
+    <w:lsdException w:name="heading 2" w:uiPriority="9" w:qFormat="1"/>
+    <w:lsdException w:name="heading 3" w:uiPriority="9" w:qFormat="1"/>
+    <w:lsdException w:name="heading 4" w:uiPriority="9" w:qFormat="1"/>
+    <w:lsdException w:name="heading 5" w:uiPriority="9" w:qFormat="1"/>
+    <w:lsdException w:name="heading 6" w:uiPriority="9" w:qFormat="1"/>
+    <w:lsdException w:name="heading 7" w:uiPriority="9" w:qFormat="1"/>
+    <w:lsdException w:name="heading 8" w:uiPriority="9" w:qFormat="1"/>
+    <w:lsdException w:name="heading 9" w:uiPriority="9" w:qFormat="1"/>
+    <w:lsdException w:name="toc 1" w:uiPriority="39"/>
+    <w:lsdException w:name="toc 2" w:uiPriority="39"/>
+    <w:lsdException w:name="toc 3" w:uiPriority="39"/>
+    <w:lsdException w:name="toc 4" w:uiPriority="39"/>
+    <w:lsdException w:name="toc 5" w:uiPriority="39"/>
+    <w:lsdException w:name="toc 6" w:uiPriority="39"/>
+    <w:lsdException w:name="toc 7" w:uiPriority="39"/>
+    <w:lsdException w:name="toc 8" w:uiPriority="39"/>
+    <w:lsdException w:name="toc 9" w:uiPriority="39"/>
+    <w:lsdException w:name="caption" w:uiPriority="35" w:qFormat="1"/>
+    <w:lsdException w:name="Title" w:semiHidden="0" w:uiPriority="10" w:unhideWhenUsed="0" w:qFormat="1"/>
+    <w:lsdException w:name="Default Paragraph Font" w:uiPriority="1"/>
+    <w:lsdException w:name="Subtitle" w:semiHidden="0" w:uiPriority="11" w:unhideWhenUsed="0" w:qFormat="1"/>
+    <w:lsdException w:name="Strong" w:semiHidden="0" w:uiPriority="22" w:unhideWhenUsed="0" w:qFormat="1"/>
+    <w:lsdException w:name="Emphasis" w:semiHidden="0" w:uiPriority="20" w:unhideWhenUsed="0" w:qFormat="1"/>
+    <w:lsdException w:name="Table Grid" w:semiHidden="0" w:uiPriority="39" w:unhideWhenUsed="0"/>
+    <w:lsdException w:name="Note Level 1" w:semiHidden="0" w:unhideWhenUsed="0"/>
+    <w:lsdException w:name="Note Level 2" w:semiHidden="0" w:unhideWhenUsed="0"/>
+    <w:lsdException w:name="Note Level 3" w:semiHidden="0" w:unhideWhenUsed="0"/>
+    <w:lsdException w:name="Note Level 4" w:semiHidden="0" w:unhideWhenUsed="0"/>
+    <w:lsdException w:name="Note Level 5" w:semiHidden="0" w:unhideWhenUsed="0"/>
+    <w:lsdException w:name="Note Level 6" w:semiHidden="0" w:unhideWhenUsed="0"/>
+    <w:lsdException w:name="Note Level 7" w:semiHidden="0" w:unhideWhenUsed="0"/>
+    <w:lsdException w:name="Note Level 8" w:semiHidden="0" w:unhideWhenUsed="0"/>
+    <w:lsdException w:name="Note Level 9" w:semiHidden="0" w:unhideWhenUsed="0"/>
+    <w:lsdException w:name="Placeholder Text" w:unhideWhenUsed="0"/>
+    <w:lsdException w:name="No Spacing" w:semiHidden="0" w:uiPriority="1" w:unhideWhenUsed="0" w:qFormat="1"/>
+    <w:lsdException w:name="Light Shading" w:semiHidden="0" w:uiPriority="60" w:unhideWhenUsed="0"/>
+    <w:lsdException w:name="Light List" w:semiHidden="0" w:uiPriority="61" w:unhideWhenUsed="0"/>
+    <w:lsdException w:name="Light Grid" w:semiHidden="0" w:uiPriority="62" w:unhideWhenUsed="0"/>
+    <w:lsdException w:name="Medium Shading 1" w:semiHidden="0" w:uiPriority="63" w:unhideWhenUsed="0"/>
+    <w:lsdException w:name="Medium Shading 2" w:semiHidden="0" w:uiPriority="64" w:unhideWhenUsed="0"/>
+    <w:lsdException w:name="Medium List 1" w:semiHidden="0" w:uiPriority="65" w:unhideWhenUsed="0"/>
+    <w:lsdException w:name="Medium List 2" w:semiHidden="0" w:uiPriority="66" w:unhideWhenUsed="0"/>
+    <w:lsdException w:name="Medium Grid 1" w:semiHidden="0" w:uiPriority="67" w:unhideWhenUsed="0"/>
+    <w:lsdException w:name="Medium Grid 2" w:semiHidden="0" w:uiPriority="68" w:unhideWhenUsed="0"/>
+    <w:lsdException w:name="Medium Grid 3" w:semiHidden="0" w:uiPriority="69" w:unhideWhenUsed="0"/>
+    <w:lsdException w:name="Dark List" w:semiHidden="0" w:uiPriority="70" w:unhideWhenUsed="0"/>
+    <w:lsdException w:name="Colorful Shading" w:semiHidden="0" w:uiPriority="71" w:unhideWhenUsed="0"/>
+    <w:lsdException w:name="Colorful List" w:semiHidden="0" w:uiPriority="72" w:unhideWhenUsed="0"/>
+    <w:lsdException w:name="Colorful Grid" w:semiHidden="0" w:uiPriority="73" w:unhideWhenUsed="0"/>
+    <w:lsdException w:name="Light Shading Accent 1" w:semiHidden="0" w:uiPriority="60" w:unhideWhenUsed="0"/>
+    <w:lsdException w:name="Light List Accent 1" w:semiHidden="0" w:uiPriority="61" w:unhideWhenUsed="0"/>
+    <w:lsdException w:name="Light Grid Accent 1" w:semiHidden="0" w:uiPriority="62" w:unhideWhenUsed="0"/>
+    <w:lsdException w:name="Medium Shading 1 Accent 1" w:semiHidden="0" w:uiPriority="63" w:unhideWhenUsed="0"/>
+    <w:lsdException w:name="Medium Shading 2 Accent 1" w:semiHidden="0" w:uiPriority="64" w:unhideWhenUsed="0"/>
+    <w:lsdException w:name="Medium List 1 Accent 1" w:semiHidden="0" w:uiPriority="65" w:unhideWhenUsed="0"/>
+    <w:lsdException w:name="Revision" w:unhideWhenUsed="0"/>
+    <w:lsdException w:name="List Paragraph" w:semiHidden="0" w:uiPriority="34" w:unhideWhenUsed="0" w:qFormat="1"/>
+    <w:lsdException w:name="Quote" w:semiHidden="0" w:uiPriority="29" w:unhideWhenUsed="0" w:qFormat="1"/>
+    <w:lsdException w:name="Intense Quote" w:semiHidden="0" w:uiPriority="30" w:unhideWhenUsed="0" w:qFormat="1"/>
+    <w:lsdException w:name="Medium List 2 Accent 1" w:semiHidden="0" w:uiPriority="66" w:unhideWhenUsed="0"/>
+    <w:lsdException w:name="Medium Grid 1 Accent 1" w:semiHidden="0" w:uiPriority="67" w:unhideWhenUsed="0"/>
+    <w:lsdException w:name="Medium Grid 2 Accent 1" w:semiHidden="0" w:uiPriority="68" w:unhideWhenUsed="0"/>
+    <w:lsdException w:name="Medium Grid 3 Accent 1" w:semiHidden="0" w:uiPriority="69" w:unhideWhenUsed="0"/>
+    <w:lsdException w:name="Dark List Accent 1" w:semiHidden="0" w:uiPriority="70" w:unhideWhenUsed="0"/>
+    <w:lsdException w:name="Colorful Shading Accent 1" w:semiHidden="0" w:uiPriority="71" w:unhideWhenUsed="0"/>
+    <w:lsdException w:name="Colorful List Accent 1" w:semiHidden="0" w:uiPriority="72" w:unhideWhenUsed="0"/>
+    <w:lsdException w:name="Colorful Grid Accent 1" w:semiHidden="0" w:uiPriority="73" w:unhideWhenUsed="0"/>
+    <w:lsdException w:name="Light Shading Accent 2" w:semiHidden="0" w:uiPriority="60" w:unhideWhenUsed="0"/>
+    <w:lsdException w:name="Light List Accent 2" w:semiHidden="0" w:uiPriority="61" w:unhideWhenUsed="0"/>
+    <w:lsdException w:name="Light Grid Accent 2" w:semiHidden="0" w:uiPriority="62" w:unhideWhenUsed="0"/>
+    <w:lsdException w:name="Medium Shading 1 Accent 2" w:semiHidden="0" w:uiPriority="63" w:unhideWhenUsed="0"/>
+    <w:lsdException w:name="Medium Shading 2 Accent 2" w:semiHidden="0" w:uiPriority="64" w:unhideWhenUsed="0"/>
+    <w:lsdException w:name="Medium List 1 Accent 2" w:semiHidden="0" w:uiPriority="65" w:unhideWhenUsed="0"/>
+    <w:lsdException w:name="Medium List 2 Accent 2" w:semiHidden="0" w:uiPriority="66" w:unhideWhenUsed="0"/>
+    <w:lsdException w:name="Medium Grid 1 Accent 2" w:semiHidden="0" w:uiPriority="67" w:unhideWhenUsed="0"/>
+    <w:lsdException w:name="Medium Grid 2 Accent 2" w:semiHidden="0" w:uiPriority="68" w:unhideWhenUsed="0"/>
+    <w:lsdException w:name="Medium Grid 3 Accent 2" w:semiHidden="0" w:uiPriority="69" w:unhideWhenUsed="0"/>
+    <w:lsdException w:name="Dark List Accent 2" w:semiHidden="0" w:uiPriority="70" w:unhideWhenUsed="0"/>
+    <w:lsdException w:name="Colorful Shading Accent 2" w:semiHidden="0" w:uiPriority="71" w:unhideWhenUsed="0"/>
+    <w:lsdException w:name="Colorful List Accent 2" w:semiHidden="0" w:uiPriority="72" w:unhideWhenUsed="0"/>
+    <w:lsdException w:name="Colorful Grid Accent 2" w:semiHidden="0" w:uiPriority="73" w:unhideWhenUsed="0"/>
+    <w:lsdException w:name="Light Shading Accent 3" w:semiHidden="0" w:uiPriority="60" w:unhideWhenUsed="0"/>
+    <w:lsdException w:name="Light List Accent 3" w:semiHidden="0" w:uiPriority="61" w:unhideWhenUsed="0"/>
+    <w:lsdException w:name="Light Grid Accent 3" w:semiHidden="0" w:uiPriority="62" w:unhideWhenUsed="0"/>
+    <w:lsdException w:name="Medium Shading 1 Accent 3" w:semiHidden="0" w:uiPriority="63" w:unhideWhenUsed="0"/>
+    <w:lsdException w:name="Medium Shading 2 Accent 3" w:semiHidden="0" w:uiPriority="64" w:unhideWhenUsed="0"/>
+    <w:lsdException w:name="Medium List 1 Accent 3" w:semiHidden="0" w:uiPriority="65" w:unhideWhenUsed="0"/>
+    <w:lsdException w:name="Medium List 2 Accent 3" w:semiHidden="0" w:uiPriority="66" w:unhideWhenUsed="0"/>
+    <w:lsdException w:name="Medium Grid 1 Accent 3" w:semiHidden="0" w:uiPriority="67" w:unhideWhenUsed="0"/>
+    <w:lsdException w:name="Medium Grid 2 Accent 3" w:semiHidden="0" w:uiPriority="68" w:unhideWhenUsed="0"/>
+    <w:lsdException w:name="Medium Grid 3 Accent 3" w:semiHidden="0" w:uiPriority="69" w:unhideWhenUsed="0"/>
+    <w:lsdException w:name="Dark List Accent 3" w:semiHidden="0" w:uiPriority="70" w:unhideWhenUsed="0"/>
+    <w:lsdException w:name="Colorful Shading Accent 3" w:semiHidden="0" w:uiPriority="71" w:unhideWhenUsed="0"/>
+    <w:lsdException w:name="Colorful List Accent 3" w:semiHidden="0" w:uiPriority="72" w:unhideWhenUsed="0"/>
+    <w:lsdException w:name="Colorful Grid Accent 3" w:semiHidden="0" w:uiPriority="73" w:unhideWhenUsed="0"/>
+    <w:lsdException w:name="Light Shading Accent 4" w:semiHidden="0" w:uiPriority="60" w:unhideWhenUsed="0"/>
+    <w:lsdException w:name="Light List Accent 4" w:semiHidden="0" w:uiPriority="61" w:unhideWhenUsed="0"/>
+    <w:lsdException w:name="Light Grid Accent 4" w:semiHidden="0" w:uiPriority="62" w:unhideWhenUsed="0"/>
+    <w:lsdException w:name="Medium Shading 1 Accent 4" w:semiHidden="0" w:uiPriority="63" w:unhideWhenUsed="0"/>
+    <w:lsdException w:name="Medium Shading 2 Accent 4" w:semiHidden="0" w:uiPriority="64" w:unhideWhenUsed="0"/>
+    <w:lsdException w:name="Medium List 1 Accent 4" w:semiHidden="0" w:uiPriority="65" w:unhideWhenUsed="0"/>
+    <w:lsdException w:name="Medium List 2 Accent 4" w:semiHidden="0" w:uiPriority="66" w:unhideWhenUsed="0"/>
+    <w:lsdException w:name="Medium Grid 1 Accent 4" w:semiHidden="0" w:uiPriority="67" w:unhideWhenUsed="0"/>
+    <w:lsdException w:name="Medium Grid 2 Accent 4" w:semiHidden="0" w:uiPriority="68" w:unhideWhenUsed="0"/>
+    <w:lsdException w:name="Medium Grid 3 Accent 4" w:semiHidden="0" w:uiPriority="69" w:unhideWhenUsed="0"/>
+    <w:lsdException w:name="Dark List Accent 4" w:semiHidden="0" w:uiPriority="70" w:unhideWhenUsed="0"/>
+    <w:lsdException w:name="Colorful Shading Accent 4" w:semiHidden="0" w:uiPriority="71" w:unhideWhenUsed="0"/>
+    <w:lsdException w:name="Colorful List Accent 4" w:semiHidden="0" w:uiPriority="72" w:unhideWhenUsed="0"/>
+    <w:lsdException w:name="Colorful Grid Accent 4" w:semiHidden="0" w:uiPriority="73" w:unhideWhenUsed="0"/>
+    <w:lsdException w:name="Light Shading Accent 5" w:semiHidden="0" w:uiPriority="60" w:unhideWhenUsed="0"/>
+    <w:lsdException w:name="Light List Accent 5" w:semiHidden="0" w:uiPriority="61" w:unhideWhenUsed="0"/>
+    <w:lsdException w:name="Light Grid Accent 5" w:semiHidden="0" w:uiPriority="62" w:unhideWhenUsed="0"/>
+    <w:lsdException w:name="Medium Shading 1 Accent 5" w:semiHidden="0" w:uiPriority="63" w:unhideWhenUsed="0"/>
+    <w:lsdException w:name="Medium Shading 2 Accent 5" w:semiHidden="0" w:uiPriority="64" w:unhideWhenUsed="0"/>
+    <w:lsdException w:name="Medium List 1 Accent 5" w:semiHidden="0" w:uiPriority="65" w:unhideWhenUsed="0"/>
+    <w:lsdException w:name="Medium List 2 Accent 5" w:semiHidden="0" w:uiPriority="66" w:unhideWhenUsed="0"/>
+    <w:lsdException w:name="Medium Grid 1 Accent 5" w:semiHidden="0" w:uiPriority="67" w:unhideWhenUsed="0"/>
+    <w:lsdException w:name="Medium Grid 2 Accent 5" w:semiHidden="0" w:uiPriority="68" w:unhideWhenUsed="0"/>
+    <w:lsdException w:name="Medium Grid 3 Accent 5" w:semiHidden="0" w:uiPriority="69" w:unhideWhenUsed="0"/>
+    <w:lsdException w:name="Dark List Accent 5" w:semiHidden="0" w:uiPriority="70" w:unhideWhenUsed="0"/>
+    <w:lsdException w:name="Colorful Shading Accent 5" w:semiHidden="0" w:uiPriority="71" w:unhideWhenUsed="0"/>
+    <w:lsdException w:name="Colorful List Accent 5" w:semiHidden="0" w:uiPriority="72" w:unhideWhenUsed="0"/>
+    <w:lsdException w:name="Colorful Grid Accent 5" w:semiHidden="0" w:uiPriority="73" w:unhideWhenUsed="0"/>
+    <w:lsdException w:name="Light Shading Accent 6" w:semiHidden="0" w:uiPriority="60" w:unhideWhenUsed="0"/>
+    <w:lsdException w:name="Light List Accent 6" w:semiHidden="0" w:uiPriority="61" w:unhideWhenUsed="0"/>
+    <w:lsdException w:name="Light Grid Accent 6" w:semiHidden="0" w:uiPriority="62" w:unhideWhenUsed="0"/>
+    <w:lsdException w:name="Medium Shading 1 Accent 6" w:semiHidden="0" w:uiPriority="63" w:unhideWhenUsed="0"/>
+    <w:lsdException w:name="Medium Shading 2 Accent 6" w:semiHidden="0" w:uiPriority="64" w:unhideWhenUsed="0"/>
+    <w:lsdException w:name="Medium List 1 Accent 6" w:semiHidden="0" w:uiPriority="65" w:unhideWhenUsed="0"/>
+    <w:lsdException w:name="Medium List 2 Accent 6" w:semiHidden="0" w:uiPriority="66" w:unhideWhenUsed="0"/>
+    <w:lsdException w:name="Medium Grid 1 Accent 6" w:semiHidden="0" w:uiPriority="67" w:unhideWhenUsed="0"/>
+    <w:lsdException w:name="Medium Grid 2 Accent 6" w:semiHidden="0" w:uiPriority="68" w:unhideWhenUsed="0"/>
+    <w:lsdException w:name="Medium Grid 3 Accent 6" w:semiHidden="0" w:uiPriority="69" w:unhideWhenUsed="0"/>
+    <w:lsdException w:name="Dark List Accent 6" w:semiHidden="0" w:uiPriority="70" w:unhideWhenUsed="0"/>
+    <w:lsdException w:name="Colorful Shading Accent 6" w:semiHidden="0" w:uiPriority="71" w:unhideWhenUsed="0"/>
+    <w:lsdException w:name="Colorful List Accent 6" w:semiHidden="0" w:uiPriority="72" w:unhideWhenUsed="0"/>
+    <w:lsdException w:name="Colorful Grid Accent 6" w:semiHidden="0" w:uiPriority="73" w:unhideWhenUsed="0"/>
+    <w:lsdException w:name="Subtle Emphasis" w:semiHidden="0" w:uiPriority="19" w:unhideWhenUsed="0" w:qFormat="1"/>
+    <w:lsdException w:name="Intense Emphasis" w:semiHidden="0" w:uiPriority="21" w:unhideWhenUsed="0" w:qFormat="1"/>
+    <w:lsdException w:name="Subtle Reference" w:semiHidden="0" w:uiPriority="31" w:unhideWhenUsed="0" w:qFormat="1"/>
+    <w:lsdException w:name="Intense Reference" w:semiHidden="0" w:uiPriority="32" w:unhideWhenUsed="0" w:qFormat="1"/>
+    <w:lsdException w:name="Book Title" w:semiHidden="0" w:uiPriority="33" w:unhideWhenUsed="0" w:qFormat="1"/>
+    <w:lsdException w:name="Bibliography" w:uiPriority="37"/>
+    <w:lsdException w:name="TOC Heading" w:uiPriority="39" w:qFormat="1"/>
   </w:latentStyles>
   <w:style w:type="paragraph" w:default="1" w:styleId="Normal">
     <w:name w:val="Normal"/>
   </w:style>
-  <w:style w:type="paragraph" w:styleId="Ttulo1">
+  <w:style w:type="paragraph" w:styleId="Heading1">
     <w:name w:val="heading 1"/>
     <w:basedOn w:val="Normal"/>
     <w:next w:val="Normal"/>
@@ -2651,7 +2881,7 @@
       <w:szCs w:val="48"/>
     </w:rPr>
   </w:style>
-  <w:style w:type="paragraph" w:styleId="Ttulo2">
+  <w:style w:type="paragraph" w:styleId="Heading2">
     <w:name w:val="heading 2"/>
     <w:basedOn w:val="Normal"/>
     <w:next w:val="Normal"/>
@@ -2667,7 +2897,7 @@
       <w:szCs w:val="36"/>
     </w:rPr>
   </w:style>
-  <w:style w:type="paragraph" w:styleId="Ttulo3">
+  <w:style w:type="paragraph" w:styleId="Heading3">
     <w:name w:val="heading 3"/>
     <w:basedOn w:val="Normal"/>
     <w:next w:val="Normal"/>
@@ -2683,7 +2913,7 @@
       <w:szCs w:val="28"/>
     </w:rPr>
   </w:style>
-  <w:style w:type="paragraph" w:styleId="Ttulo4">
+  <w:style w:type="paragraph" w:styleId="Heading4">
     <w:name w:val="heading 4"/>
     <w:basedOn w:val="Normal"/>
     <w:next w:val="Normal"/>
@@ -2699,7 +2929,7 @@
       <w:szCs w:val="24"/>
     </w:rPr>
   </w:style>
-  <w:style w:type="paragraph" w:styleId="Ttulo5">
+  <w:style w:type="paragraph" w:styleId="Heading5">
     <w:name w:val="heading 5"/>
     <w:basedOn w:val="Normal"/>
     <w:next w:val="Normal"/>
@@ -2713,7 +2943,7 @@
       <w:b/>
     </w:rPr>
   </w:style>
-  <w:style w:type="paragraph" w:styleId="Ttulo6">
+  <w:style w:type="paragraph" w:styleId="Heading6">
     <w:name w:val="heading 6"/>
     <w:basedOn w:val="Normal"/>
     <w:next w:val="Normal"/>
@@ -2729,13 +2959,13 @@
       <w:szCs w:val="20"/>
     </w:rPr>
   </w:style>
-  <w:style w:type="character" w:default="1" w:styleId="Fontepargpadro">
+  <w:style w:type="character" w:default="1" w:styleId="DefaultParagraphFont">
     <w:name w:val="Default Paragraph Font"/>
     <w:uiPriority w:val="1"/>
     <w:semiHidden/>
     <w:unhideWhenUsed/>
   </w:style>
-  <w:style w:type="table" w:default="1" w:styleId="Tabelanormal">
+  <w:style w:type="table" w:default="1" w:styleId="TableNormal">
     <w:name w:val="Normal Table"/>
     <w:uiPriority w:val="99"/>
     <w:semiHidden/>
@@ -2750,14 +2980,14 @@
       </w:tblCellMar>
     </w:tblPr>
   </w:style>
-  <w:style w:type="numbering" w:default="1" w:styleId="Semlista">
+  <w:style w:type="numbering" w:default="1" w:styleId="NoList">
     <w:name w:val="No List"/>
     <w:uiPriority w:val="99"/>
     <w:semiHidden/>
     <w:unhideWhenUsed/>
   </w:style>
-  <w:style w:type="table" w:customStyle="1" w:styleId="TableNormal">
-    <w:name w:val="Table Normal"/>
+  <w:style w:type="table" w:customStyle="1" w:styleId="TableNormal1">
+    <w:name w:val="Table Normal1"/>
     <w:tblPr>
       <w:tblCellMar>
         <w:top w:w="0" w:type="dxa"/>
@@ -2767,7 +2997,7 @@
       </w:tblCellMar>
     </w:tblPr>
   </w:style>
-  <w:style w:type="paragraph" w:styleId="Ttulo">
+  <w:style w:type="paragraph" w:styleId="Title">
     <w:name w:val="Title"/>
     <w:basedOn w:val="Normal"/>
     <w:next w:val="Normal"/>
@@ -2782,7 +3012,7 @@
       <w:szCs w:val="72"/>
     </w:rPr>
   </w:style>
-  <w:style w:type="paragraph" w:styleId="Subttulo">
+  <w:style w:type="paragraph" w:styleId="Subtitle">
     <w:name w:val="Subtitle"/>
     <w:basedOn w:val="Normal"/>
     <w:next w:val="Normal"/>
@@ -2800,7 +3030,7 @@
     </w:rPr>
   </w:style>
   <w:style w:type="table" w:customStyle="1" w:styleId="a">
-    <w:basedOn w:val="TableNormal"/>
+    <w:basedOn w:val="TableNormal1"/>
     <w:pPr>
       <w:spacing w:line="240" w:lineRule="auto"/>
     </w:pPr>
@@ -2816,7 +3046,7 @@
     </w:tblPr>
   </w:style>
   <w:style w:type="table" w:customStyle="1" w:styleId="a0">
-    <w:basedOn w:val="TableNormal"/>
+    <w:basedOn w:val="TableNormal1"/>
     <w:pPr>
       <w:spacing w:line="240" w:lineRule="auto"/>
     </w:pPr>
@@ -2832,7 +3062,7 @@
     </w:tblPr>
   </w:style>
   <w:style w:type="table" w:customStyle="1" w:styleId="a1">
-    <w:basedOn w:val="TableNormal"/>
+    <w:basedOn w:val="TableNormal1"/>
     <w:pPr>
       <w:spacing w:line="240" w:lineRule="auto"/>
     </w:pPr>
@@ -2848,7 +3078,408 @@
     </w:tblPr>
   </w:style>
   <w:style w:type="table" w:customStyle="1" w:styleId="a2">
-    <w:basedOn w:val="TableNormal"/>
+    <w:basedOn w:val="TableNormal1"/>
+    <w:pPr>
+      <w:spacing w:line="240" w:lineRule="auto"/>
+    </w:pPr>
+    <w:tblPr>
+      <w:tblStyleRowBandSize w:val="1"/>
+      <w:tblStyleColBandSize w:val="1"/>
+      <w:tblCellMar>
+        <w:top w:w="0" w:type="dxa"/>
+        <w:left w:w="115" w:type="dxa"/>
+        <w:bottom w:w="0" w:type="dxa"/>
+        <w:right w:w="115" w:type="dxa"/>
+      </w:tblCellMar>
+    </w:tblPr>
+  </w:style>
+</w:styles>
+</file>
+
+<file path=word/stylesWithEffects.xml><?xml version="1.0" encoding="utf-8"?>
+<w:styles xmlns:wpc="http://schemas.microsoft.com/office/word/2010/wordprocessingCanvas" xmlns:mo="http://schemas.microsoft.com/office/mac/office/2008/main" xmlns:mc="http://schemas.openxmlformats.org/markup-compatibility/2006" xmlns:mv="urn:schemas-microsoft-com:mac:vml" xmlns:o="urn:schemas-microsoft-com:office:office" xmlns:r="http://schemas.openxmlformats.org/officeDocument/2006/relationships" xmlns:m="http://schemas.openxmlformats.org/officeDocument/2006/math" xmlns:v="urn:schemas-microsoft-com:vml" xmlns:wp14="http://schemas.microsoft.com/office/word/2010/wordprocessingDrawing" xmlns:wp="http://schemas.openxmlformats.org/drawingml/2006/wordprocessingDrawing" xmlns:w10="urn:schemas-microsoft-com:office:word" xmlns:w="http://schemas.openxmlformats.org/wordprocessingml/2006/main" xmlns:w14="http://schemas.microsoft.com/office/word/2010/wordml" xmlns:wpg="http://schemas.microsoft.com/office/word/2010/wordprocessingGroup" xmlns:wpi="http://schemas.microsoft.com/office/word/2010/wordprocessingInk" xmlns:wne="http://schemas.microsoft.com/office/word/2006/wordml" xmlns:wps="http://schemas.microsoft.com/office/word/2010/wordprocessingShape" mc:Ignorable="w14 wp14">
+  <w:docDefaults>
+    <w:rPrDefault>
+      <w:rPr>
+        <w:rFonts w:ascii="Arial" w:eastAsia="Arial" w:hAnsi="Arial" w:cs="Arial"/>
+        <w:color w:val="000000"/>
+        <w:sz w:val="22"/>
+        <w:szCs w:val="22"/>
+        <w:lang w:val="pt-BR" w:eastAsia="pt-BR" w:bidi="ar-SA"/>
+      </w:rPr>
+    </w:rPrDefault>
+    <w:pPrDefault>
+      <w:pPr>
+        <w:keepNext/>
+        <w:spacing w:line="276" w:lineRule="auto"/>
+      </w:pPr>
+    </w:pPrDefault>
+  </w:docDefaults>
+  <w:latentStyles w:defLockedState="0" w:defUIPriority="99" w:defSemiHidden="1" w:defUnhideWhenUsed="1" w:defQFormat="0" w:count="276">
+    <w:lsdException w:name="Normal" w:semiHidden="0" w:uiPriority="0" w:unhideWhenUsed="0" w:qFormat="1"/>
+    <w:lsdException w:name="heading 1" w:semiHidden="0" w:uiPriority="9" w:unhideWhenUsed="0" w:qFormat="1"/>
+    <w:lsdException w:name="heading 2" w:uiPriority="9" w:qFormat="1"/>
+    <w:lsdException w:name="heading 3" w:uiPriority="9" w:qFormat="1"/>
+    <w:lsdException w:name="heading 4" w:uiPriority="9" w:qFormat="1"/>
+    <w:lsdException w:name="heading 5" w:uiPriority="9" w:qFormat="1"/>
+    <w:lsdException w:name="heading 6" w:uiPriority="9" w:qFormat="1"/>
+    <w:lsdException w:name="heading 7" w:uiPriority="9" w:qFormat="1"/>
+    <w:lsdException w:name="heading 8" w:uiPriority="9" w:qFormat="1"/>
+    <w:lsdException w:name="heading 9" w:uiPriority="9" w:qFormat="1"/>
+    <w:lsdException w:name="toc 1" w:uiPriority="39"/>
+    <w:lsdException w:name="toc 2" w:uiPriority="39"/>
+    <w:lsdException w:name="toc 3" w:uiPriority="39"/>
+    <w:lsdException w:name="toc 4" w:uiPriority="39"/>
+    <w:lsdException w:name="toc 5" w:uiPriority="39"/>
+    <w:lsdException w:name="toc 6" w:uiPriority="39"/>
+    <w:lsdException w:name="toc 7" w:uiPriority="39"/>
+    <w:lsdException w:name="toc 8" w:uiPriority="39"/>
+    <w:lsdException w:name="toc 9" w:uiPriority="39"/>
+    <w:lsdException w:name="caption" w:uiPriority="35" w:qFormat="1"/>
+    <w:lsdException w:name="Title" w:semiHidden="0" w:uiPriority="10" w:unhideWhenUsed="0" w:qFormat="1"/>
+    <w:lsdException w:name="Default Paragraph Font" w:uiPriority="1"/>
+    <w:lsdException w:name="Subtitle" w:semiHidden="0" w:uiPriority="11" w:unhideWhenUsed="0" w:qFormat="1"/>
+    <w:lsdException w:name="Strong" w:semiHidden="0" w:uiPriority="22" w:unhideWhenUsed="0" w:qFormat="1"/>
+    <w:lsdException w:name="Emphasis" w:semiHidden="0" w:uiPriority="20" w:unhideWhenUsed="0" w:qFormat="1"/>
+    <w:lsdException w:name="Table Grid" w:semiHidden="0" w:uiPriority="39" w:unhideWhenUsed="0"/>
+    <w:lsdException w:name="Note Level 1" w:semiHidden="0" w:unhideWhenUsed="0"/>
+    <w:lsdException w:name="Note Level 2" w:semiHidden="0" w:unhideWhenUsed="0"/>
+    <w:lsdException w:name="Note Level 3" w:semiHidden="0" w:unhideWhenUsed="0"/>
+    <w:lsdException w:name="Note Level 4" w:semiHidden="0" w:unhideWhenUsed="0"/>
+    <w:lsdException w:name="Note Level 5" w:semiHidden="0" w:unhideWhenUsed="0"/>
+    <w:lsdException w:name="Note Level 6" w:semiHidden="0" w:unhideWhenUsed="0"/>
+    <w:lsdException w:name="Note Level 7" w:semiHidden="0" w:unhideWhenUsed="0"/>
+    <w:lsdException w:name="Note Level 8" w:semiHidden="0" w:unhideWhenUsed="0"/>
+    <w:lsdException w:name="Note Level 9" w:semiHidden="0" w:unhideWhenUsed="0"/>
+    <w:lsdException w:name="Placeholder Text" w:unhideWhenUsed="0"/>
+    <w:lsdException w:name="No Spacing" w:semiHidden="0" w:uiPriority="1" w:unhideWhenUsed="0" w:qFormat="1"/>
+    <w:lsdException w:name="Light Shading" w:semiHidden="0" w:uiPriority="60" w:unhideWhenUsed="0"/>
+    <w:lsdException w:name="Light List" w:semiHidden="0" w:uiPriority="61" w:unhideWhenUsed="0"/>
+    <w:lsdException w:name="Light Grid" w:semiHidden="0" w:uiPriority="62" w:unhideWhenUsed="0"/>
+    <w:lsdException w:name="Medium Shading 1" w:semiHidden="0" w:uiPriority="63" w:unhideWhenUsed="0"/>
+    <w:lsdException w:name="Medium Shading 2" w:semiHidden="0" w:uiPriority="64" w:unhideWhenUsed="0"/>
+    <w:lsdException w:name="Medium List 1" w:semiHidden="0" w:uiPriority="65" w:unhideWhenUsed="0"/>
+    <w:lsdException w:name="Medium List 2" w:semiHidden="0" w:uiPriority="66" w:unhideWhenUsed="0"/>
+    <w:lsdException w:name="Medium Grid 1" w:semiHidden="0" w:uiPriority="67" w:unhideWhenUsed="0"/>
+    <w:lsdException w:name="Medium Grid 2" w:semiHidden="0" w:uiPriority="68" w:unhideWhenUsed="0"/>
+    <w:lsdException w:name="Medium Grid 3" w:semiHidden="0" w:uiPriority="69" w:unhideWhenUsed="0"/>
+    <w:lsdException w:name="Dark List" w:semiHidden="0" w:uiPriority="70" w:unhideWhenUsed="0"/>
+    <w:lsdException w:name="Colorful Shading" w:semiHidden="0" w:uiPriority="71" w:unhideWhenUsed="0"/>
+    <w:lsdException w:name="Colorful List" w:semiHidden="0" w:uiPriority="72" w:unhideWhenUsed="0"/>
+    <w:lsdException w:name="Colorful Grid" w:semiHidden="0" w:uiPriority="73" w:unhideWhenUsed="0"/>
+    <w:lsdException w:name="Light Shading Accent 1" w:semiHidden="0" w:uiPriority="60" w:unhideWhenUsed="0"/>
+    <w:lsdException w:name="Light List Accent 1" w:semiHidden="0" w:uiPriority="61" w:unhideWhenUsed="0"/>
+    <w:lsdException w:name="Light Grid Accent 1" w:semiHidden="0" w:uiPriority="62" w:unhideWhenUsed="0"/>
+    <w:lsdException w:name="Medium Shading 1 Accent 1" w:semiHidden="0" w:uiPriority="63" w:unhideWhenUsed="0"/>
+    <w:lsdException w:name="Medium Shading 2 Accent 1" w:semiHidden="0" w:uiPriority="64" w:unhideWhenUsed="0"/>
+    <w:lsdException w:name="Medium List 1 Accent 1" w:semiHidden="0" w:uiPriority="65" w:unhideWhenUsed="0"/>
+    <w:lsdException w:name="Revision" w:unhideWhenUsed="0"/>
+    <w:lsdException w:name="List Paragraph" w:semiHidden="0" w:uiPriority="34" w:unhideWhenUsed="0" w:qFormat="1"/>
+    <w:lsdException w:name="Quote" w:semiHidden="0" w:uiPriority="29" w:unhideWhenUsed="0" w:qFormat="1"/>
+    <w:lsdException w:name="Intense Quote" w:semiHidden="0" w:uiPriority="30" w:unhideWhenUsed="0" w:qFormat="1"/>
+    <w:lsdException w:name="Medium List 2 Accent 1" w:semiHidden="0" w:uiPriority="66" w:unhideWhenUsed="0"/>
+    <w:lsdException w:name="Medium Grid 1 Accent 1" w:semiHidden="0" w:uiPriority="67" w:unhideWhenUsed="0"/>
+    <w:lsdException w:name="Medium Grid 2 Accent 1" w:semiHidden="0" w:uiPriority="68" w:unhideWhenUsed="0"/>
+    <w:lsdException w:name="Medium Grid 3 Accent 1" w:semiHidden="0" w:uiPriority="69" w:unhideWhenUsed="0"/>
+    <w:lsdException w:name="Dark List Accent 1" w:semiHidden="0" w:uiPriority="70" w:unhideWhenUsed="0"/>
+    <w:lsdException w:name="Colorful Shading Accent 1" w:semiHidden="0" w:uiPriority="71" w:unhideWhenUsed="0"/>
+    <w:lsdException w:name="Colorful List Accent 1" w:semiHidden="0" w:uiPriority="72" w:unhideWhenUsed="0"/>
+    <w:lsdException w:name="Colorful Grid Accent 1" w:semiHidden="0" w:uiPriority="73" w:unhideWhenUsed="0"/>
+    <w:lsdException w:name="Light Shading Accent 2" w:semiHidden="0" w:uiPriority="60" w:unhideWhenUsed="0"/>
+    <w:lsdException w:name="Light List Accent 2" w:semiHidden="0" w:uiPriority="61" w:unhideWhenUsed="0"/>
+    <w:lsdException w:name="Light Grid Accent 2" w:semiHidden="0" w:uiPriority="62" w:unhideWhenUsed="0"/>
+    <w:lsdException w:name="Medium Shading 1 Accent 2" w:semiHidden="0" w:uiPriority="63" w:unhideWhenUsed="0"/>
+    <w:lsdException w:name="Medium Shading 2 Accent 2" w:semiHidden="0" w:uiPriority="64" w:unhideWhenUsed="0"/>
+    <w:lsdException w:name="Medium List 1 Accent 2" w:semiHidden="0" w:uiPriority="65" w:unhideWhenUsed="0"/>
+    <w:lsdException w:name="Medium List 2 Accent 2" w:semiHidden="0" w:uiPriority="66" w:unhideWhenUsed="0"/>
+    <w:lsdException w:name="Medium Grid 1 Accent 2" w:semiHidden="0" w:uiPriority="67" w:unhideWhenUsed="0"/>
+    <w:lsdException w:name="Medium Grid 2 Accent 2" w:semiHidden="0" w:uiPriority="68" w:unhideWhenUsed="0"/>
+    <w:lsdException w:name="Medium Grid 3 Accent 2" w:semiHidden="0" w:uiPriority="69" w:unhideWhenUsed="0"/>
+    <w:lsdException w:name="Dark List Accent 2" w:semiHidden="0" w:uiPriority="70" w:unhideWhenUsed="0"/>
+    <w:lsdException w:name="Colorful Shading Accent 2" w:semiHidden="0" w:uiPriority="71" w:unhideWhenUsed="0"/>
+    <w:lsdException w:name="Colorful List Accent 2" w:semiHidden="0" w:uiPriority="72" w:unhideWhenUsed="0"/>
+    <w:lsdException w:name="Colorful Grid Accent 2" w:semiHidden="0" w:uiPriority="73" w:unhideWhenUsed="0"/>
+    <w:lsdException w:name="Light Shading Accent 3" w:semiHidden="0" w:uiPriority="60" w:unhideWhenUsed="0"/>
+    <w:lsdException w:name="Light List Accent 3" w:semiHidden="0" w:uiPriority="61" w:unhideWhenUsed="0"/>
+    <w:lsdException w:name="Light Grid Accent 3" w:semiHidden="0" w:uiPriority="62" w:unhideWhenUsed="0"/>
+    <w:lsdException w:name="Medium Shading 1 Accent 3" w:semiHidden="0" w:uiPriority="63" w:unhideWhenUsed="0"/>
+    <w:lsdException w:name="Medium Shading 2 Accent 3" w:semiHidden="0" w:uiPriority="64" w:unhideWhenUsed="0"/>
+    <w:lsdException w:name="Medium List 1 Accent 3" w:semiHidden="0" w:uiPriority="65" w:unhideWhenUsed="0"/>
+    <w:lsdException w:name="Medium List 2 Accent 3" w:semiHidden="0" w:uiPriority="66" w:unhideWhenUsed="0"/>
+    <w:lsdException w:name="Medium Grid 1 Accent 3" w:semiHidden="0" w:uiPriority="67" w:unhideWhenUsed="0"/>
+    <w:lsdException w:name="Medium Grid 2 Accent 3" w:semiHidden="0" w:uiPriority="68" w:unhideWhenUsed="0"/>
+    <w:lsdException w:name="Medium Grid 3 Accent 3" w:semiHidden="0" w:uiPriority="69" w:unhideWhenUsed="0"/>
+    <w:lsdException w:name="Dark List Accent 3" w:semiHidden="0" w:uiPriority="70" w:unhideWhenUsed="0"/>
+    <w:lsdException w:name="Colorful Shading Accent 3" w:semiHidden="0" w:uiPriority="71" w:unhideWhenUsed="0"/>
+    <w:lsdException w:name="Colorful List Accent 3" w:semiHidden="0" w:uiPriority="72" w:unhideWhenUsed="0"/>
+    <w:lsdException w:name="Colorful Grid Accent 3" w:semiHidden="0" w:uiPriority="73" w:unhideWhenUsed="0"/>
+    <w:lsdException w:name="Light Shading Accent 4" w:semiHidden="0" w:uiPriority="60" w:unhideWhenUsed="0"/>
+    <w:lsdException w:name="Light List Accent 4" w:semiHidden="0" w:uiPriority="61" w:unhideWhenUsed="0"/>
+    <w:lsdException w:name="Light Grid Accent 4" w:semiHidden="0" w:uiPriority="62" w:unhideWhenUsed="0"/>
+    <w:lsdException w:name="Medium Shading 1 Accent 4" w:semiHidden="0" w:uiPriority="63" w:unhideWhenUsed="0"/>
+    <w:lsdException w:name="Medium Shading 2 Accent 4" w:semiHidden="0" w:uiPriority="64" w:unhideWhenUsed="0"/>
+    <w:lsdException w:name="Medium List 1 Accent 4" w:semiHidden="0" w:uiPriority="65" w:unhideWhenUsed="0"/>
+    <w:lsdException w:name="Medium List 2 Accent 4" w:semiHidden="0" w:uiPriority="66" w:unhideWhenUsed="0"/>
+    <w:lsdException w:name="Medium Grid 1 Accent 4" w:semiHidden="0" w:uiPriority="67" w:unhideWhenUsed="0"/>
+    <w:lsdException w:name="Medium Grid 2 Accent 4" w:semiHidden="0" w:uiPriority="68" w:unhideWhenUsed="0"/>
+    <w:lsdException w:name="Medium Grid 3 Accent 4" w:semiHidden="0" w:uiPriority="69" w:unhideWhenUsed="0"/>
+    <w:lsdException w:name="Dark List Accent 4" w:semiHidden="0" w:uiPriority="70" w:unhideWhenUsed="0"/>
+    <w:lsdException w:name="Colorful Shading Accent 4" w:semiHidden="0" w:uiPriority="71" w:unhideWhenUsed="0"/>
+    <w:lsdException w:name="Colorful List Accent 4" w:semiHidden="0" w:uiPriority="72" w:unhideWhenUsed="0"/>
+    <w:lsdException w:name="Colorful Grid Accent 4" w:semiHidden="0" w:uiPriority="73" w:unhideWhenUsed="0"/>
+    <w:lsdException w:name="Light Shading Accent 5" w:semiHidden="0" w:uiPriority="60" w:unhideWhenUsed="0"/>
+    <w:lsdException w:name="Light List Accent 5" w:semiHidden="0" w:uiPriority="61" w:unhideWhenUsed="0"/>
+    <w:lsdException w:name="Light Grid Accent 5" w:semiHidden="0" w:uiPriority="62" w:unhideWhenUsed="0"/>
+    <w:lsdException w:name="Medium Shading 1 Accent 5" w:semiHidden="0" w:uiPriority="63" w:unhideWhenUsed="0"/>
+    <w:lsdException w:name="Medium Shading 2 Accent 5" w:semiHidden="0" w:uiPriority="64" w:unhideWhenUsed="0"/>
+    <w:lsdException w:name="Medium List 1 Accent 5" w:semiHidden="0" w:uiPriority="65" w:unhideWhenUsed="0"/>
+    <w:lsdException w:name="Medium List 2 Accent 5" w:semiHidden="0" w:uiPriority="66" w:unhideWhenUsed="0"/>
+    <w:lsdException w:name="Medium Grid 1 Accent 5" w:semiHidden="0" w:uiPriority="67" w:unhideWhenUsed="0"/>
+    <w:lsdException w:name="Medium Grid 2 Accent 5" w:semiHidden="0" w:uiPriority="68" w:unhideWhenUsed="0"/>
+    <w:lsdException w:name="Medium Grid 3 Accent 5" w:semiHidden="0" w:uiPriority="69" w:unhideWhenUsed="0"/>
+    <w:lsdException w:name="Dark List Accent 5" w:semiHidden="0" w:uiPriority="70" w:unhideWhenUsed="0"/>
+    <w:lsdException w:name="Colorful Shading Accent 5" w:semiHidden="0" w:uiPriority="71" w:unhideWhenUsed="0"/>
+    <w:lsdException w:name="Colorful List Accent 5" w:semiHidden="0" w:uiPriority="72" w:unhideWhenUsed="0"/>
+    <w:lsdException w:name="Colorful Grid Accent 5" w:semiHidden="0" w:uiPriority="73" w:unhideWhenUsed="0"/>
+    <w:lsdException w:name="Light Shading Accent 6" w:semiHidden="0" w:uiPriority="60" w:unhideWhenUsed="0"/>
+    <w:lsdException w:name="Light List Accent 6" w:semiHidden="0" w:uiPriority="61" w:unhideWhenUsed="0"/>
+    <w:lsdException w:name="Light Grid Accent 6" w:semiHidden="0" w:uiPriority="62" w:unhideWhenUsed="0"/>
+    <w:lsdException w:name="Medium Shading 1 Accent 6" w:semiHidden="0" w:uiPriority="63" w:unhideWhenUsed="0"/>
+    <w:lsdException w:name="Medium Shading 2 Accent 6" w:semiHidden="0" w:uiPriority="64" w:unhideWhenUsed="0"/>
+    <w:lsdException w:name="Medium List 1 Accent 6" w:semiHidden="0" w:uiPriority="65" w:unhideWhenUsed="0"/>
+    <w:lsdException w:name="Medium List 2 Accent 6" w:semiHidden="0" w:uiPriority="66" w:unhideWhenUsed="0"/>
+    <w:lsdException w:name="Medium Grid 1 Accent 6" w:semiHidden="0" w:uiPriority="67" w:unhideWhenUsed="0"/>
+    <w:lsdException w:name="Medium Grid 2 Accent 6" w:semiHidden="0" w:uiPriority="68" w:unhideWhenUsed="0"/>
+    <w:lsdException w:name="Medium Grid 3 Accent 6" w:semiHidden="0" w:uiPriority="69" w:unhideWhenUsed="0"/>
+    <w:lsdException w:name="Dark List Accent 6" w:semiHidden="0" w:uiPriority="70" w:unhideWhenUsed="0"/>
+    <w:lsdException w:name="Colorful Shading Accent 6" w:semiHidden="0" w:uiPriority="71" w:unhideWhenUsed="0"/>
+    <w:lsdException w:name="Colorful List Accent 6" w:semiHidden="0" w:uiPriority="72" w:unhideWhenUsed="0"/>
+    <w:lsdException w:name="Colorful Grid Accent 6" w:semiHidden="0" w:uiPriority="73" w:unhideWhenUsed="0"/>
+    <w:lsdException w:name="Subtle Emphasis" w:semiHidden="0" w:uiPriority="19" w:unhideWhenUsed="0" w:qFormat="1"/>
+    <w:lsdException w:name="Intense Emphasis" w:semiHidden="0" w:uiPriority="21" w:unhideWhenUsed="0" w:qFormat="1"/>
+    <w:lsdException w:name="Subtle Reference" w:semiHidden="0" w:uiPriority="31" w:unhideWhenUsed="0" w:qFormat="1"/>
+    <w:lsdException w:name="Intense Reference" w:semiHidden="0" w:uiPriority="32" w:unhideWhenUsed="0" w:qFormat="1"/>
+    <w:lsdException w:name="Book Title" w:semiHidden="0" w:uiPriority="33" w:unhideWhenUsed="0" w:qFormat="1"/>
+    <w:lsdException w:name="Bibliography" w:uiPriority="37"/>
+    <w:lsdException w:name="TOC Heading" w:uiPriority="39" w:qFormat="1"/>
+  </w:latentStyles>
+  <w:style w:type="paragraph" w:default="1" w:styleId="Normal">
+    <w:name w:val="Normal"/>
+  </w:style>
+  <w:style w:type="paragraph" w:styleId="Heading1">
+    <w:name w:val="heading 1"/>
+    <w:basedOn w:val="Normal"/>
+    <w:next w:val="Normal"/>
+    <w:pPr>
+      <w:keepLines/>
+      <w:spacing w:before="480" w:after="120"/>
+      <w:contextualSpacing/>
+      <w:outlineLvl w:val="0"/>
+    </w:pPr>
+    <w:rPr>
+      <w:b/>
+      <w:sz w:val="48"/>
+      <w:szCs w:val="48"/>
+    </w:rPr>
+  </w:style>
+  <w:style w:type="paragraph" w:styleId="Heading2">
+    <w:name w:val="heading 2"/>
+    <w:basedOn w:val="Normal"/>
+    <w:next w:val="Normal"/>
+    <w:pPr>
+      <w:keepLines/>
+      <w:spacing w:before="360" w:after="80"/>
+      <w:contextualSpacing/>
+      <w:outlineLvl w:val="1"/>
+    </w:pPr>
+    <w:rPr>
+      <w:b/>
+      <w:sz w:val="36"/>
+      <w:szCs w:val="36"/>
+    </w:rPr>
+  </w:style>
+  <w:style w:type="paragraph" w:styleId="Heading3">
+    <w:name w:val="heading 3"/>
+    <w:basedOn w:val="Normal"/>
+    <w:next w:val="Normal"/>
+    <w:pPr>
+      <w:keepLines/>
+      <w:spacing w:before="280" w:after="80"/>
+      <w:contextualSpacing/>
+      <w:outlineLvl w:val="2"/>
+    </w:pPr>
+    <w:rPr>
+      <w:b/>
+      <w:sz w:val="28"/>
+      <w:szCs w:val="28"/>
+    </w:rPr>
+  </w:style>
+  <w:style w:type="paragraph" w:styleId="Heading4">
+    <w:name w:val="heading 4"/>
+    <w:basedOn w:val="Normal"/>
+    <w:next w:val="Normal"/>
+    <w:pPr>
+      <w:keepLines/>
+      <w:spacing w:before="240" w:after="40"/>
+      <w:contextualSpacing/>
+      <w:outlineLvl w:val="3"/>
+    </w:pPr>
+    <w:rPr>
+      <w:b/>
+      <w:sz w:val="24"/>
+      <w:szCs w:val="24"/>
+    </w:rPr>
+  </w:style>
+  <w:style w:type="paragraph" w:styleId="Heading5">
+    <w:name w:val="heading 5"/>
+    <w:basedOn w:val="Normal"/>
+    <w:next w:val="Normal"/>
+    <w:pPr>
+      <w:keepLines/>
+      <w:spacing w:before="220" w:after="40"/>
+      <w:contextualSpacing/>
+      <w:outlineLvl w:val="4"/>
+    </w:pPr>
+    <w:rPr>
+      <w:b/>
+    </w:rPr>
+  </w:style>
+  <w:style w:type="paragraph" w:styleId="Heading6">
+    <w:name w:val="heading 6"/>
+    <w:basedOn w:val="Normal"/>
+    <w:next w:val="Normal"/>
+    <w:pPr>
+      <w:keepLines/>
+      <w:spacing w:before="200" w:after="40"/>
+      <w:contextualSpacing/>
+      <w:outlineLvl w:val="5"/>
+    </w:pPr>
+    <w:rPr>
+      <w:b/>
+      <w:sz w:val="20"/>
+      <w:szCs w:val="20"/>
+    </w:rPr>
+  </w:style>
+  <w:style w:type="character" w:default="1" w:styleId="DefaultParagraphFont">
+    <w:name w:val="Default Paragraph Font"/>
+    <w:uiPriority w:val="1"/>
+    <w:semiHidden/>
+    <w:unhideWhenUsed/>
+  </w:style>
+  <w:style w:type="table" w:default="1" w:styleId="TableNormal">
+    <w:name w:val="Normal Table"/>
+    <w:uiPriority w:val="99"/>
+    <w:semiHidden/>
+    <w:unhideWhenUsed/>
+    <w:tblPr>
+      <w:tblInd w:w="0" w:type="dxa"/>
+      <w:tblCellMar>
+        <w:top w:w="0" w:type="dxa"/>
+        <w:left w:w="108" w:type="dxa"/>
+        <w:bottom w:w="0" w:type="dxa"/>
+        <w:right w:w="108" w:type="dxa"/>
+      </w:tblCellMar>
+    </w:tblPr>
+  </w:style>
+  <w:style w:type="numbering" w:default="1" w:styleId="NoList">
+    <w:name w:val="No List"/>
+    <w:uiPriority w:val="99"/>
+    <w:semiHidden/>
+    <w:unhideWhenUsed/>
+  </w:style>
+  <w:style w:type="table" w:customStyle="1" w:styleId="TableNormal1">
+    <w:name w:val="Table Normal1"/>
+    <w:tblPr>
+      <w:tblCellMar>
+        <w:top w:w="0" w:type="dxa"/>
+        <w:left w:w="0" w:type="dxa"/>
+        <w:bottom w:w="0" w:type="dxa"/>
+        <w:right w:w="0" w:type="dxa"/>
+      </w:tblCellMar>
+    </w:tblPr>
+  </w:style>
+  <w:style w:type="paragraph" w:styleId="Title">
+    <w:name w:val="Title"/>
+    <w:basedOn w:val="Normal"/>
+    <w:next w:val="Normal"/>
+    <w:pPr>
+      <w:keepLines/>
+      <w:spacing w:before="480" w:after="120"/>
+      <w:contextualSpacing/>
+    </w:pPr>
+    <w:rPr>
+      <w:b/>
+      <w:sz w:val="72"/>
+      <w:szCs w:val="72"/>
+    </w:rPr>
+  </w:style>
+  <w:style w:type="paragraph" w:styleId="Subtitle">
+    <w:name w:val="Subtitle"/>
+    <w:basedOn w:val="Normal"/>
+    <w:next w:val="Normal"/>
+    <w:pPr>
+      <w:keepLines/>
+      <w:spacing w:before="360" w:after="80"/>
+      <w:contextualSpacing/>
+    </w:pPr>
+    <w:rPr>
+      <w:rFonts w:ascii="Georgia" w:eastAsia="Georgia" w:hAnsi="Georgia" w:cs="Georgia"/>
+      <w:i/>
+      <w:color w:val="666666"/>
+      <w:sz w:val="48"/>
+      <w:szCs w:val="48"/>
+    </w:rPr>
+  </w:style>
+  <w:style w:type="table" w:customStyle="1" w:styleId="a">
+    <w:basedOn w:val="TableNormal1"/>
+    <w:pPr>
+      <w:spacing w:line="240" w:lineRule="auto"/>
+    </w:pPr>
+    <w:tblPr>
+      <w:tblStyleRowBandSize w:val="1"/>
+      <w:tblStyleColBandSize w:val="1"/>
+      <w:tblCellMar>
+        <w:top w:w="0" w:type="dxa"/>
+        <w:left w:w="115" w:type="dxa"/>
+        <w:bottom w:w="0" w:type="dxa"/>
+        <w:right w:w="115" w:type="dxa"/>
+      </w:tblCellMar>
+    </w:tblPr>
+  </w:style>
+  <w:style w:type="table" w:customStyle="1" w:styleId="a0">
+    <w:basedOn w:val="TableNormal1"/>
+    <w:pPr>
+      <w:spacing w:line="240" w:lineRule="auto"/>
+    </w:pPr>
+    <w:tblPr>
+      <w:tblStyleRowBandSize w:val="1"/>
+      <w:tblStyleColBandSize w:val="1"/>
+      <w:tblCellMar>
+        <w:top w:w="0" w:type="dxa"/>
+        <w:left w:w="115" w:type="dxa"/>
+        <w:bottom w:w="0" w:type="dxa"/>
+        <w:right w:w="115" w:type="dxa"/>
+      </w:tblCellMar>
+    </w:tblPr>
+  </w:style>
+  <w:style w:type="table" w:customStyle="1" w:styleId="a1">
+    <w:basedOn w:val="TableNormal1"/>
+    <w:pPr>
+      <w:spacing w:line="240" w:lineRule="auto"/>
+    </w:pPr>
+    <w:tblPr>
+      <w:tblStyleRowBandSize w:val="1"/>
+      <w:tblStyleColBandSize w:val="1"/>
+      <w:tblCellMar>
+        <w:top w:w="0" w:type="dxa"/>
+        <w:left w:w="115" w:type="dxa"/>
+        <w:bottom w:w="0" w:type="dxa"/>
+        <w:right w:w="115" w:type="dxa"/>
+      </w:tblCellMar>
+    </w:tblPr>
+  </w:style>
+  <w:style w:type="table" w:customStyle="1" w:styleId="a2">
+    <w:basedOn w:val="TableNormal1"/>
     <w:pPr>
       <w:spacing w:line="240" w:lineRule="auto"/>
     </w:pPr>
@@ -2909,7 +3540,7 @@
     </a:clrScheme>
     <a:fontScheme name="Escritório">
       <a:majorFont>
-        <a:latin typeface="Calibri Light" panose="020F0302020204030204"/>
+        <a:latin typeface="Calibri Light"/>
         <a:ea typeface=""/>
         <a:cs typeface=""/>
         <a:font script="Jpan" typeface="ＭＳ ゴシック"/>
@@ -2944,7 +3575,7 @@
         <a:font script="Geor" typeface="Sylfaen"/>
       </a:majorFont>
       <a:minorFont>
-        <a:latin typeface="Calibri" panose="020F0502020204030204"/>
+        <a:latin typeface="Calibri"/>
         <a:ea typeface=""/>
         <a:cs typeface=""/>
         <a:font script="Jpan" typeface="ＭＳ 明朝"/>
@@ -3121,7 +3752,7 @@
   <a:extraClrSchemeLst/>
   <a:extLst>
     <a:ext uri="{05A4C25C-085E-4340-85A3-A5531E510DB2}">
-      <thm15:themeFamily xmlns:thm15="http://schemas.microsoft.com/office/thememl/2012/main" name="Office Theme" id="{62F939B6-93AF-4DB8-9C6B-D6C7DFDC589F}" vid="{4A3C46E8-61CC-4603-A589-7422A47A8E4A}"/>
+      <thm15:themeFamily xmlns:thm15="http://schemas.microsoft.com/office/thememl/2012/main" xmlns="" name="Office Theme" id="{62F939B6-93AF-4DB8-9C6B-D6C7DFDC589F}" vid="{4A3C46E8-61CC-4603-A589-7422A47A8E4A}"/>
     </a:ext>
   </a:extLst>
 </a:theme>

</xml_diff>